<commit_message>
add shap analysis file
</commit_message>
<xml_diff>
--- a/hebew_description.docx
+++ b/hebew_description.docx
@@ -869,12 +869,14 @@
           <w:lang w:val="en-US"/>
         </w:rPr>
       </w:pPr>
+      <w:proofErr w:type="spellStart"/>
       <w:r>
         <w:rPr>
           <w:lang w:val="en-US"/>
         </w:rPr>
         <w:t>Hospital_visit_counts</w:t>
       </w:r>
+      <w:proofErr w:type="spellEnd"/>
       <w:r>
         <w:rPr>
           <w:rFonts w:hint="cs"/>
@@ -896,12 +898,14 @@
           <w:lang w:val="en-US"/>
         </w:rPr>
       </w:pPr>
+      <w:proofErr w:type="spellStart"/>
       <w:r>
         <w:rPr>
           <w:lang w:val="en-US"/>
         </w:rPr>
         <w:t>Hospital_death_count</w:t>
       </w:r>
+      <w:proofErr w:type="spellEnd"/>
       <w:r>
         <w:rPr>
           <w:rFonts w:hint="cs"/>
@@ -923,12 +927,14 @@
           <w:lang w:val="en-US"/>
         </w:rPr>
       </w:pPr>
+      <w:proofErr w:type="spellStart"/>
       <w:r>
         <w:rPr>
           <w:lang w:val="en-US"/>
         </w:rPr>
         <w:t>Precent_of_death_in_hospital</w:t>
       </w:r>
+      <w:proofErr w:type="spellEnd"/>
       <w:r>
         <w:rPr>
           <w:rFonts w:hint="cs"/>
@@ -1071,934 +1077,6 @@
             <wp:extent cx="990651" cy="1739989"/>
             <wp:effectExtent l="0" t="0" r="0" b="0"/>
             <wp:docPr id="1" name="Picture 1"/>
-            <wp:cNvGraphicFramePr>
-              <a:graphicFrameLocks xmlns:a="http://schemas.openxmlformats.org/drawingml/2006/main" noChangeAspect="1"/>
-            </wp:cNvGraphicFramePr>
-            <a:graphic xmlns:a="http://schemas.openxmlformats.org/drawingml/2006/main">
-              <a:graphicData uri="http://schemas.openxmlformats.org/drawingml/2006/picture">
-                <pic:pic xmlns:pic="http://schemas.openxmlformats.org/drawingml/2006/picture">
-                  <pic:nvPicPr>
-                    <pic:cNvPr id="1" name=""/>
-                    <pic:cNvPicPr/>
-                  </pic:nvPicPr>
-                  <pic:blipFill>
-                    <a:blip r:embed="rId7"/>
-                    <a:stretch>
-                      <a:fillRect/>
-                    </a:stretch>
-                  </pic:blipFill>
-                  <pic:spPr>
-                    <a:xfrm>
-                      <a:off x="0" y="0"/>
-                      <a:ext cx="990651" cy="1739989"/>
-                    </a:xfrm>
-                    <a:prstGeom prst="rect">
-                      <a:avLst/>
-                    </a:prstGeom>
-                  </pic:spPr>
-                </pic:pic>
-              </a:graphicData>
-            </a:graphic>
-          </wp:inline>
-        </w:drawing>
-      </w:r>
-    </w:p>
-    <w:p>
-      <w:pPr>
-        <w:pStyle w:val="ListParagraph"/>
-        <w:numPr>
-          <w:ilvl w:val="0"/>
-          <w:numId w:val="2"/>
-        </w:numPr>
-        <w:bidi/>
-        <w:rPr>
-          <w:lang w:val="en-US"/>
-        </w:rPr>
-      </w:pPr>
-      <w:r>
-        <w:rPr>
-          <w:rFonts w:hint="cs"/>
-          <w:rtl/>
-          <w:lang w:val="en-US"/>
-        </w:rPr>
-        <w:t xml:space="preserve">בחירת פיצ'רים- </w:t>
-      </w:r>
-      <w:r>
-        <w:rPr>
-          <w:rFonts w:hint="cs"/>
-          <w:rtl/>
-          <w:lang w:val="en-US"/>
-        </w:rPr>
-        <w:t>השתמשנו במבחן</w:t>
-      </w:r>
-      <w:r>
-        <w:rPr>
-          <w:rFonts w:hint="cs"/>
-          <w:rtl/>
-          <w:lang w:val="en-US"/>
-        </w:rPr>
-        <w:t xml:space="preserve"> </w:t>
-      </w:r>
-      <w:r>
-        <w:rPr>
-          <w:lang w:val="en-US"/>
-        </w:rPr>
-        <w:t>ANOVA F value</w:t>
-      </w:r>
-      <w:r>
-        <w:rPr>
-          <w:rFonts w:hint="cs"/>
-          <w:rtl/>
-          <w:lang w:val="en-US"/>
-        </w:rPr>
-        <w:t xml:space="preserve"> ובפונקציה קיימת </w:t>
-      </w:r>
-      <w:r>
-        <w:rPr>
-          <w:lang w:val="en-US"/>
-        </w:rPr>
-        <w:t>SelectKBest</w:t>
-      </w:r>
-      <w:r>
-        <w:rPr>
-          <w:rFonts w:hint="cs"/>
-          <w:rtl/>
-          <w:lang w:val="en-US"/>
-        </w:rPr>
-        <w:t xml:space="preserve"> של </w:t>
-      </w:r>
-      <w:r>
-        <w:rPr>
-          <w:lang w:val="en-US"/>
-        </w:rPr>
-        <w:t>s</w:t>
-      </w:r>
-      <w:r>
-        <w:rPr>
-          <w:lang w:val="en-US"/>
-        </w:rPr>
-        <w:t>klearn</w:t>
-      </w:r>
-      <w:r>
-        <w:rPr>
-          <w:rFonts w:hint="cs"/>
-          <w:rtl/>
-          <w:lang w:val="en-US"/>
-        </w:rPr>
-        <w:t xml:space="preserve"> </w:t>
-      </w:r>
-      <w:r>
-        <w:rPr>
-          <w:rFonts w:hint="cs"/>
-          <w:rtl/>
-          <w:lang w:val="en-US"/>
-        </w:rPr>
-        <w:t>ה</w:t>
-      </w:r>
-      <w:r>
-        <w:rPr>
-          <w:rFonts w:hint="cs"/>
-          <w:rtl/>
-          <w:lang w:val="en-US"/>
-        </w:rPr>
-        <w:t>מאפשרת בחירת פיצ'רים. סיננו את כל הפיצ'רים שה-</w:t>
-      </w:r>
-      <w:r>
-        <w:rPr>
-          <w:lang w:val="en-US"/>
-        </w:rPr>
-        <w:t>p_value</w:t>
-      </w:r>
-      <w:r>
-        <w:rPr>
-          <w:rFonts w:hint="cs"/>
-          <w:rtl/>
-          <w:lang w:val="en-US"/>
-        </w:rPr>
-        <w:t xml:space="preserve"> שלהם גדול מ-0.01</w:t>
-      </w:r>
-      <w:r>
-        <w:rPr>
-          <w:lang w:val="en-US"/>
-        </w:rPr>
-        <w:t xml:space="preserve"> </w:t>
-      </w:r>
-      <w:r>
-        <w:rPr>
-          <w:rFonts w:hint="cs"/>
-          <w:rtl/>
-          <w:lang w:val="en-US"/>
-        </w:rPr>
-        <w:t xml:space="preserve">. סה"כ נשארנו עם </w:t>
-      </w:r>
-      <w:r>
-        <w:rPr>
-          <w:rFonts w:hint="cs"/>
-          <w:rtl/>
-          <w:lang w:val="en-US"/>
-        </w:rPr>
-        <w:t>167</w:t>
-      </w:r>
-      <w:r>
-        <w:rPr>
-          <w:rFonts w:hint="cs"/>
-          <w:rtl/>
-          <w:lang w:val="en-US"/>
-        </w:rPr>
-        <w:t xml:space="preserve"> פיצ'רים.</w:t>
-      </w:r>
-    </w:p>
-    <w:p>
-      <w:pPr>
-        <w:bidi/>
-        <w:rPr>
-          <w:u w:val="single"/>
-          <w:rtl/>
-          <w:lang w:val="en-US"/>
-        </w:rPr>
-      </w:pPr>
-    </w:p>
-    <w:p>
-      <w:pPr>
-        <w:bidi/>
-        <w:rPr>
-          <w:u w:val="single"/>
-          <w:rtl/>
-          <w:lang w:val="en-US"/>
-        </w:rPr>
-      </w:pPr>
-    </w:p>
-    <w:p>
-      <w:pPr>
-        <w:bidi/>
-        <w:rPr>
-          <w:u w:val="single"/>
-          <w:lang w:val="en-US"/>
-        </w:rPr>
-      </w:pPr>
-    </w:p>
-    <w:p>
-      <w:pPr>
-        <w:bidi/>
-        <w:rPr>
-          <w:b/>
-          <w:bCs/>
-          <w:color w:val="2F5496" w:themeColor="accent1" w:themeShade="BF"/>
-          <w:sz w:val="24"/>
-          <w:szCs w:val="24"/>
-          <w:u w:val="single"/>
-          <w:rtl/>
-          <w:lang w:val="en-US"/>
-        </w:rPr>
-      </w:pPr>
-      <w:r>
-        <w:rPr>
-          <w:rFonts w:hint="cs"/>
-          <w:b/>
-          <w:bCs/>
-          <w:color w:val="2F5496" w:themeColor="accent1" w:themeShade="BF"/>
-          <w:sz w:val="24"/>
-          <w:szCs w:val="24"/>
-          <w:u w:val="single"/>
-          <w:rtl/>
-          <w:lang w:val="en-US"/>
-        </w:rPr>
-        <w:lastRenderedPageBreak/>
-        <w:t>מידול אבלואציה</w:t>
-      </w:r>
-    </w:p>
-    <w:p>
-      <w:pPr>
-        <w:bidi/>
-        <w:rPr>
-          <w:rtl/>
-          <w:lang w:val="en-US"/>
-        </w:rPr>
-      </w:pPr>
-      <w:r>
-        <w:rPr>
-          <w:rFonts w:hint="cs"/>
-          <w:rtl/>
-          <w:lang w:val="en-US"/>
-        </w:rPr>
-        <w:t>5 שיטות הקלספיקציה השונות שבחרנו הן:</w:t>
-      </w:r>
-    </w:p>
-    <w:p>
-      <w:pPr>
-        <w:pStyle w:val="ListParagraph"/>
-        <w:numPr>
-          <w:ilvl w:val="0"/>
-          <w:numId w:val="4"/>
-        </w:numPr>
-        <w:bidi/>
-        <w:rPr>
-          <w:rStyle w:val="ui-provider"/>
-          <w:lang w:val="en-US"/>
-        </w:rPr>
-      </w:pPr>
-      <w:r>
-        <w:rPr>
-          <w:rStyle w:val="ui-provider"/>
-        </w:rPr>
-        <w:t>Neural Network</w:t>
-      </w:r>
-    </w:p>
-    <w:p>
-      <w:pPr>
-        <w:pStyle w:val="ListParagraph"/>
-        <w:numPr>
-          <w:ilvl w:val="0"/>
-          <w:numId w:val="4"/>
-        </w:numPr>
-        <w:bidi/>
-        <w:rPr>
-          <w:rStyle w:val="ui-provider"/>
-          <w:lang w:val="en-US"/>
-        </w:rPr>
-      </w:pPr>
-      <w:r>
-        <w:rPr>
-          <w:rStyle w:val="ui-provider"/>
-        </w:rPr>
-        <w:t>Logistic Regression</w:t>
-      </w:r>
-    </w:p>
-    <w:p>
-      <w:pPr>
-        <w:pStyle w:val="ListParagraph"/>
-        <w:numPr>
-          <w:ilvl w:val="0"/>
-          <w:numId w:val="4"/>
-        </w:numPr>
-        <w:bidi/>
-        <w:rPr>
-          <w:rStyle w:val="ui-provider"/>
-          <w:lang w:val="en-US"/>
-        </w:rPr>
-      </w:pPr>
-      <w:r>
-        <w:rPr>
-          <w:rStyle w:val="ui-provider"/>
-        </w:rPr>
-        <w:t>Naive Bayes</w:t>
-      </w:r>
-    </w:p>
-    <w:p>
-      <w:pPr>
-        <w:pStyle w:val="ListParagraph"/>
-        <w:numPr>
-          <w:ilvl w:val="0"/>
-          <w:numId w:val="4"/>
-        </w:numPr>
-        <w:bidi/>
-        <w:rPr>
-          <w:rStyle w:val="ui-provider"/>
-          <w:lang w:val="en-US"/>
-        </w:rPr>
-      </w:pPr>
-      <w:r>
-        <w:rPr>
-          <w:rStyle w:val="ui-provider"/>
-        </w:rPr>
-        <w:t>Random Forest</w:t>
-      </w:r>
-    </w:p>
-    <w:p>
-      <w:pPr>
-        <w:pStyle w:val="ListParagraph"/>
-        <w:numPr>
-          <w:ilvl w:val="0"/>
-          <w:numId w:val="4"/>
-        </w:numPr>
-        <w:bidi/>
-        <w:rPr>
-          <w:rtl/>
-          <w:lang w:val="en-US"/>
-        </w:rPr>
-      </w:pPr>
-      <w:r>
-        <w:rPr>
-          <w:rStyle w:val="ui-provider"/>
-          <w:lang w:val="en-US"/>
-        </w:rPr>
-        <w:t>KNN</w:t>
-      </w:r>
-    </w:p>
-    <w:p>
-      <w:pPr>
-        <w:bidi/>
-        <w:rPr>
-          <w:b/>
-          <w:bCs/>
-          <w:rtl/>
-          <w:lang w:val="en-US"/>
-        </w:rPr>
-      </w:pPr>
-      <w:r>
-        <w:rPr>
-          <w:rFonts w:hint="cs"/>
-          <w:b/>
-          <w:bCs/>
-          <w:rtl/>
-          <w:lang w:val="en-US"/>
-        </w:rPr>
-        <w:t xml:space="preserve">ביצוע של </w:t>
-      </w:r>
-      <w:r>
-        <w:rPr>
-          <w:b/>
-          <w:bCs/>
-          <w:lang w:val="en-US"/>
-        </w:rPr>
-        <w:t>10-fold-cross-validation</w:t>
-      </w:r>
-      <w:r>
-        <w:rPr>
-          <w:rFonts w:hint="cs"/>
-          <w:b/>
-          <w:bCs/>
-          <w:rtl/>
-          <w:lang w:val="en-US"/>
-        </w:rPr>
-        <w:t>:</w:t>
-      </w:r>
-    </w:p>
-    <w:p>
-      <w:pPr>
-        <w:bidi/>
-        <w:rPr>
-          <w:rtl/>
-          <w:lang w:val="en-US"/>
-        </w:rPr>
-      </w:pPr>
-      <w:r>
-        <w:rPr>
-          <w:rFonts w:hint="cs"/>
-          <w:rtl/>
-          <w:lang w:val="en-US"/>
-        </w:rPr>
-        <w:t xml:space="preserve">הגדרנו מחלקה </w:t>
-      </w:r>
-      <w:r>
-        <w:rPr>
-          <w:rFonts w:hint="cs"/>
-          <w:rtl/>
-          <w:lang w:val="en-US"/>
-        </w:rPr>
-        <w:t xml:space="preserve">הנקראת </w:t>
-      </w:r>
-      <w:r>
-        <w:rPr>
-          <w:rFonts w:hint="cs"/>
-          <w:lang w:val="en-US"/>
-        </w:rPr>
-        <w:t>FOLD</w:t>
-      </w:r>
-      <w:r>
-        <w:rPr>
-          <w:rFonts w:hint="cs"/>
-          <w:rtl/>
-          <w:lang w:val="en-US"/>
-        </w:rPr>
-        <w:t xml:space="preserve">. המחלקה מייצגת </w:t>
-      </w:r>
-      <w:r>
-        <w:rPr>
-          <w:lang w:val="en-US"/>
-        </w:rPr>
-        <w:t>fold</w:t>
-      </w:r>
-      <w:r>
-        <w:rPr>
-          <w:rFonts w:hint="cs"/>
-          <w:rtl/>
-          <w:lang w:val="en-US"/>
-        </w:rPr>
-        <w:t xml:space="preserve"> ספציפי </w:t>
-      </w:r>
-      <w:r>
-        <w:rPr>
-          <w:rFonts w:hint="cs"/>
-          <w:rtl/>
-          <w:lang w:val="en-US"/>
-        </w:rPr>
-        <w:t xml:space="preserve">מתוך העשרה </w:t>
-      </w:r>
-      <w:r>
-        <w:rPr>
-          <w:rFonts w:hint="cs"/>
-          <w:rtl/>
-          <w:lang w:val="en-US"/>
-        </w:rPr>
-        <w:t>ומופע שלה מכיל את סט האימון והמבחן</w:t>
-      </w:r>
-      <w:r>
-        <w:rPr>
-          <w:rFonts w:hint="cs"/>
-          <w:rtl/>
-          <w:lang w:val="en-US"/>
-        </w:rPr>
-        <w:t xml:space="preserve"> וטווחי ה-</w:t>
-      </w:r>
-      <w:r>
-        <w:rPr>
-          <w:lang w:val="en-US"/>
-        </w:rPr>
-        <w:t>binnings</w:t>
-      </w:r>
-      <w:r>
-        <w:rPr>
-          <w:rFonts w:hint="cs"/>
-          <w:rtl/>
-          <w:lang w:val="en-US"/>
-        </w:rPr>
-        <w:t xml:space="preserve">. לבסוף יצרנו קובץ </w:t>
-      </w:r>
-      <w:r>
-        <w:rPr>
-          <w:lang w:val="en-US"/>
-        </w:rPr>
-        <w:t>Pickle</w:t>
-      </w:r>
-      <w:r>
-        <w:rPr>
-          <w:rFonts w:hint="cs"/>
-          <w:rtl/>
-          <w:lang w:val="en-US"/>
-        </w:rPr>
-        <w:t xml:space="preserve"> שישמור את </w:t>
-      </w:r>
-      <w:r>
-        <w:rPr>
-          <w:rFonts w:hint="cs"/>
-          <w:rtl/>
-          <w:lang w:val="en-US"/>
-        </w:rPr>
-        <w:t>אותם ה</w:t>
-      </w:r>
-      <w:r>
-        <w:rPr>
-          <w:lang w:val="en-US"/>
-        </w:rPr>
-        <w:t>folds</w:t>
-      </w:r>
-      <w:r>
-        <w:rPr>
-          <w:rFonts w:hint="cs"/>
-          <w:rtl/>
-          <w:lang w:val="en-US"/>
-        </w:rPr>
-        <w:t xml:space="preserve"> כדי שבמידה ונרצה להרי את הקוד מהתחלתו, כל החלק של הדסקרטיזציה (שהיה ארוך מאוד) יחסך ונקרא פשוט את הקובץ פיקל עם האובייקטים המייצגים את ה</w:t>
-      </w:r>
-      <w:r>
-        <w:rPr>
-          <w:lang w:val="en-US"/>
-        </w:rPr>
-        <w:t>folds</w:t>
-      </w:r>
-      <w:r>
-        <w:rPr>
-          <w:rFonts w:hint="cs"/>
-          <w:rtl/>
-          <w:lang w:val="en-US"/>
-        </w:rPr>
-        <w:t>.</w:t>
-      </w:r>
-    </w:p>
-    <w:p>
-      <w:pPr>
-        <w:bidi/>
-        <w:rPr>
-          <w:b/>
-          <w:bCs/>
-          <w:rtl/>
-          <w:lang w:val="en-US"/>
-        </w:rPr>
-      </w:pPr>
-      <w:r>
-        <w:rPr>
-          <w:rFonts w:hint="cs"/>
-          <w:b/>
-          <w:bCs/>
-          <w:rtl/>
-          <w:lang w:val="en-US"/>
-        </w:rPr>
-        <w:t xml:space="preserve">לכל </w:t>
-      </w:r>
-      <w:r>
-        <w:rPr>
-          <w:b/>
-          <w:bCs/>
-          <w:lang w:val="en-US"/>
-        </w:rPr>
-        <w:t>fold</w:t>
-      </w:r>
-      <w:r>
-        <w:rPr>
-          <w:rFonts w:hint="cs"/>
-          <w:b/>
-          <w:bCs/>
-          <w:rtl/>
-          <w:lang w:val="en-US"/>
-        </w:rPr>
-        <w:t xml:space="preserve"> בוצעו השלבים הבאים:</w:t>
-      </w:r>
-    </w:p>
-    <w:p>
-      <w:pPr>
-        <w:pStyle w:val="ListParagraph"/>
-        <w:numPr>
-          <w:ilvl w:val="0"/>
-          <w:numId w:val="3"/>
-        </w:numPr>
-        <w:bidi/>
-        <w:rPr>
-          <w:lang w:val="en-US"/>
-        </w:rPr>
-      </w:pPr>
-      <w:r>
-        <w:rPr>
-          <w:rFonts w:hint="cs"/>
-          <w:rtl/>
-          <w:lang w:val="en-US"/>
-        </w:rPr>
-        <w:t>דסקרטיזציה- לכל פיצ'ר נומרי בחרנו את כמות ה</w:t>
-      </w:r>
-      <w:r>
-        <w:rPr>
-          <w:lang w:val="en-US"/>
-        </w:rPr>
-        <w:t>bins</w:t>
-      </w:r>
-      <w:r>
-        <w:rPr>
-          <w:rFonts w:hint="cs"/>
-          <w:rtl/>
-          <w:lang w:val="en-US"/>
-        </w:rPr>
-        <w:t xml:space="preserve"> </w:t>
-      </w:r>
-      <w:r>
-        <w:rPr>
-          <w:rFonts w:hint="cs"/>
-          <w:rtl/>
-          <w:lang w:val="en-US"/>
-        </w:rPr>
-        <w:t xml:space="preserve">(המינימום בין 10 לכמות הערכים הייחודים) </w:t>
-      </w:r>
-      <w:r>
-        <w:rPr>
-          <w:rFonts w:hint="cs"/>
-          <w:rtl/>
-          <w:lang w:val="en-US"/>
-        </w:rPr>
-        <w:t>ואת שיטת החלוקה עומק</w:t>
-      </w:r>
-      <w:r>
-        <w:rPr>
-          <w:rFonts w:hint="cs"/>
-          <w:rtl/>
-          <w:lang w:val="en-US"/>
-        </w:rPr>
-        <w:t xml:space="preserve"> שווה</w:t>
-      </w:r>
-      <w:r>
-        <w:rPr>
-          <w:rFonts w:hint="cs"/>
-          <w:rtl/>
-          <w:lang w:val="en-US"/>
-        </w:rPr>
-        <w:t>.</w:t>
-      </w:r>
-    </w:p>
-    <w:p>
-      <w:pPr>
-        <w:pStyle w:val="ListParagraph"/>
-        <w:numPr>
-          <w:ilvl w:val="0"/>
-          <w:numId w:val="3"/>
-        </w:numPr>
-        <w:bidi/>
-        <w:rPr>
-          <w:lang w:val="en-US"/>
-        </w:rPr>
-      </w:pPr>
-      <w:r>
-        <w:rPr>
-          <w:rFonts w:hint="cs"/>
-          <w:rtl/>
-          <w:lang w:val="en-US"/>
-        </w:rPr>
-        <w:t>אימון על</w:t>
-      </w:r>
-      <w:r>
-        <w:rPr>
-          <w:rFonts w:hint="cs"/>
-          <w:rtl/>
-          <w:lang w:val="en-US"/>
-        </w:rPr>
-        <w:t xml:space="preserve"> גבי </w:t>
-      </w:r>
-      <w:r>
-        <w:rPr>
-          <w:rFonts w:hint="cs"/>
-          <w:rtl/>
-          <w:lang w:val="en-US"/>
-        </w:rPr>
-        <w:t xml:space="preserve">סט האימון (תחת כל </w:t>
-      </w:r>
-      <w:r>
-        <w:rPr>
-          <w:lang w:val="en-US"/>
-        </w:rPr>
-        <w:t>fold</w:t>
-      </w:r>
-      <w:r>
-        <w:rPr>
-          <w:rFonts w:hint="cs"/>
-          <w:rtl/>
-          <w:lang w:val="en-US"/>
-        </w:rPr>
-        <w:t xml:space="preserve"> בנפרד)</w:t>
-      </w:r>
-      <w:r>
-        <w:rPr>
-          <w:rFonts w:hint="cs"/>
-          <w:rtl/>
-          <w:lang w:val="en-US"/>
-        </w:rPr>
-        <w:t xml:space="preserve"> </w:t>
-      </w:r>
-      <w:r>
-        <w:rPr>
-          <w:rFonts w:hint="cs"/>
-          <w:rtl/>
-          <w:lang w:val="en-US"/>
-        </w:rPr>
-        <w:t>של כל אחד מ</w:t>
-      </w:r>
-      <w:r>
-        <w:rPr>
-          <w:rFonts w:hint="cs"/>
-          <w:rtl/>
-          <w:lang w:val="en-US"/>
-        </w:rPr>
-        <w:t>חמשת סוגי המודלים.</w:t>
-      </w:r>
-    </w:p>
-    <w:p>
-      <w:pPr>
-        <w:pStyle w:val="ListParagraph"/>
-        <w:numPr>
-          <w:ilvl w:val="0"/>
-          <w:numId w:val="3"/>
-        </w:numPr>
-        <w:bidi/>
-        <w:rPr>
-          <w:lang w:val="en-US"/>
-        </w:rPr>
-      </w:pPr>
-      <w:r>
-        <w:rPr>
-          <w:rFonts w:hint="cs"/>
-          <w:rtl/>
-          <w:lang w:val="en-US"/>
-        </w:rPr>
-        <w:t xml:space="preserve">בחינת </w:t>
-      </w:r>
-      <w:r>
-        <w:rPr>
-          <w:rFonts w:hint="cs"/>
-          <w:rtl/>
-          <w:lang w:val="en-US"/>
-        </w:rPr>
-        <w:t>המודל בעזרת סט המבחן.</w:t>
-      </w:r>
-    </w:p>
-    <w:p>
-      <w:pPr>
-        <w:pStyle w:val="ListParagraph"/>
-        <w:numPr>
-          <w:ilvl w:val="0"/>
-          <w:numId w:val="3"/>
-        </w:numPr>
-        <w:bidi/>
-        <w:rPr>
-          <w:lang w:val="en-US"/>
-        </w:rPr>
-      </w:pPr>
-      <w:r>
-        <w:rPr>
-          <w:rFonts w:hint="cs"/>
-          <w:rtl/>
-          <w:lang w:val="en-US"/>
-        </w:rPr>
-        <w:t>הערכת</w:t>
-      </w:r>
-      <w:r>
-        <w:rPr>
-          <w:rFonts w:hint="cs"/>
-          <w:rtl/>
-          <w:lang w:val="en-US"/>
-        </w:rPr>
-        <w:t xml:space="preserve"> התוצאות ע"י חמשת המדדים הבאים:</w:t>
-      </w:r>
-    </w:p>
-    <w:p>
-      <w:pPr>
-        <w:pStyle w:val="ListParagraph"/>
-        <w:numPr>
-          <w:ilvl w:val="1"/>
-          <w:numId w:val="3"/>
-        </w:numPr>
-        <w:bidi/>
-        <w:rPr>
-          <w:lang w:val="en-US"/>
-        </w:rPr>
-      </w:pPr>
-      <w:r>
-        <w:rPr>
-          <w:lang w:val="en-US"/>
-        </w:rPr>
-        <w:t>Accuracy</w:t>
-      </w:r>
-    </w:p>
-    <w:p>
-      <w:pPr>
-        <w:pStyle w:val="ListParagraph"/>
-        <w:numPr>
-          <w:ilvl w:val="1"/>
-          <w:numId w:val="3"/>
-        </w:numPr>
-        <w:bidi/>
-        <w:rPr>
-          <w:lang w:val="en-US"/>
-        </w:rPr>
-      </w:pPr>
-      <w:r>
-        <w:rPr>
-          <w:lang w:val="en-US"/>
-        </w:rPr>
-        <w:t>F1</w:t>
-      </w:r>
-    </w:p>
-    <w:p>
-      <w:pPr>
-        <w:pStyle w:val="ListParagraph"/>
-        <w:numPr>
-          <w:ilvl w:val="1"/>
-          <w:numId w:val="3"/>
-        </w:numPr>
-        <w:bidi/>
-        <w:rPr>
-          <w:lang w:val="en-US"/>
-        </w:rPr>
-      </w:pPr>
-      <w:r>
-        <w:rPr>
-          <w:lang w:val="en-US"/>
-        </w:rPr>
-        <w:t>Precision</w:t>
-      </w:r>
-    </w:p>
-    <w:p>
-      <w:pPr>
-        <w:pStyle w:val="ListParagraph"/>
-        <w:numPr>
-          <w:ilvl w:val="1"/>
-          <w:numId w:val="3"/>
-        </w:numPr>
-        <w:bidi/>
-        <w:rPr>
-          <w:lang w:val="en-US"/>
-        </w:rPr>
-      </w:pPr>
-      <w:r>
-        <w:rPr>
-          <w:lang w:val="en-US"/>
-        </w:rPr>
-        <w:t>Recall</w:t>
-      </w:r>
-    </w:p>
-    <w:p>
-      <w:pPr>
-        <w:pStyle w:val="ListParagraph"/>
-        <w:numPr>
-          <w:ilvl w:val="1"/>
-          <w:numId w:val="3"/>
-        </w:numPr>
-        <w:bidi/>
-        <w:rPr>
-          <w:lang w:val="en-US"/>
-        </w:rPr>
-      </w:pPr>
-      <w:r>
-        <w:rPr>
-          <w:lang w:val="en-US"/>
-        </w:rPr>
-        <w:t>Auc</w:t>
-      </w:r>
-    </w:p>
-    <w:p>
-      <w:pPr>
-        <w:bidi/>
-        <w:rPr>
-          <w:rtl/>
-          <w:lang w:val="en-US"/>
-        </w:rPr>
-      </w:pPr>
-      <w:r>
-        <w:rPr>
-          <w:rFonts w:hint="cs"/>
-          <w:rtl/>
-          <w:lang w:val="en-US"/>
-        </w:rPr>
-        <w:t xml:space="preserve">תחילה ביצענו את השלבים המתוארים מעלה עבור היפר-פרמטרים דיפולטיביים עבור כל אחד מהמודלים שבחרנו. סה"כ לאחר חישוב משוקלל של </w:t>
-      </w:r>
-      <w:r>
-        <w:rPr>
-          <w:rFonts w:hint="cs"/>
-          <w:rtl/>
-          <w:lang w:val="en-US"/>
-        </w:rPr>
-        <w:t>מדדי הערכה על גבי כל ה</w:t>
-      </w:r>
-      <w:r>
-        <w:rPr>
-          <w:lang w:val="en-US"/>
-        </w:rPr>
-        <w:t>folds</w:t>
-      </w:r>
-      <w:r>
-        <w:rPr>
-          <w:rFonts w:hint="cs"/>
-          <w:rtl/>
-          <w:lang w:val="en-US"/>
-        </w:rPr>
-        <w:t xml:space="preserve"> תחת כל אלגוריתם הניבו את התוצאות הבאות:</w:t>
-      </w:r>
-    </w:p>
-    <w:p>
-      <w:pPr>
-        <w:bidi/>
-        <w:rPr>
-          <w:rtl/>
-          <w:lang w:val="en-US"/>
-        </w:rPr>
-      </w:pPr>
-      <w:r>
-        <w:rPr>
-          <w:rFonts w:cs="Arial"/>
-          <w:rtl/>
-          <w:lang w:val="en-US"/>
-        </w:rPr>
-        <w:lastRenderedPageBreak/>
-        <w:drawing>
-          <wp:inline distT="0" distB="0" distL="0" distR="0" wp14:anchorId="792AFFB9" wp14:editId="21AAB7D4">
-            <wp:extent cx="5731510" cy="3789680"/>
-            <wp:effectExtent l="0" t="0" r="2540" b="1270"/>
-            <wp:docPr id="6" name="Picture 6"/>
             <wp:cNvGraphicFramePr>
               <a:graphicFrameLocks xmlns:a="http://schemas.openxmlformats.org/drawingml/2006/main" noChangeAspect="1"/>
             </wp:cNvGraphicFramePr>
@@ -2018,7 +1096,7 @@
                   <pic:spPr>
                     <a:xfrm>
                       <a:off x="0" y="0"/>
-                      <a:ext cx="5731510" cy="3789680"/>
+                      <a:ext cx="990651" cy="1739989"/>
                     </a:xfrm>
                     <a:prstGeom prst="rect">
                       <a:avLst/>
@@ -2033,12 +1111,889 @@
     </w:p>
     <w:p>
       <w:pPr>
-        <w:bidi/>
-        <w:rPr>
-          <w:rtl/>
-          <w:lang w:val="en-US"/>
-        </w:rPr>
-      </w:pPr>
+        <w:pStyle w:val="ListParagraph"/>
+        <w:numPr>
+          <w:ilvl w:val="0"/>
+          <w:numId w:val="2"/>
+        </w:numPr>
+        <w:bidi/>
+        <w:rPr>
+          <w:lang w:val="en-US"/>
+        </w:rPr>
+      </w:pPr>
+      <w:r>
+        <w:rPr>
+          <w:rFonts w:hint="cs"/>
+          <w:rtl/>
+          <w:lang w:val="en-US"/>
+        </w:rPr>
+        <w:t xml:space="preserve">בחירת פיצ'רים- </w:t>
+      </w:r>
+      <w:r>
+        <w:rPr>
+          <w:rFonts w:hint="cs"/>
+          <w:rtl/>
+          <w:lang w:val="en-US"/>
+        </w:rPr>
+        <w:t>השתמשנו במבחן</w:t>
+      </w:r>
+      <w:r>
+        <w:rPr>
+          <w:rFonts w:hint="cs"/>
+          <w:rtl/>
+          <w:lang w:val="en-US"/>
+        </w:rPr>
+        <w:t xml:space="preserve"> </w:t>
+      </w:r>
+      <w:r>
+        <w:rPr>
+          <w:lang w:val="en-US"/>
+        </w:rPr>
+        <w:t>ANOVA F value</w:t>
+      </w:r>
+      <w:r>
+        <w:rPr>
+          <w:rFonts w:hint="cs"/>
+          <w:rtl/>
+          <w:lang w:val="en-US"/>
+        </w:rPr>
+        <w:t xml:space="preserve"> ובפונקציה קיימת </w:t>
+      </w:r>
+      <w:proofErr w:type="spellStart"/>
+      <w:r>
+        <w:rPr>
+          <w:lang w:val="en-US"/>
+        </w:rPr>
+        <w:t>SelectKBest</w:t>
+      </w:r>
+      <w:proofErr w:type="spellEnd"/>
+      <w:r>
+        <w:rPr>
+          <w:rFonts w:hint="cs"/>
+          <w:rtl/>
+          <w:lang w:val="en-US"/>
+        </w:rPr>
+        <w:t xml:space="preserve"> של </w:t>
+      </w:r>
+      <w:proofErr w:type="spellStart"/>
+      <w:r>
+        <w:rPr>
+          <w:lang w:val="en-US"/>
+        </w:rPr>
+        <w:t>s</w:t>
+      </w:r>
+      <w:r>
+        <w:rPr>
+          <w:lang w:val="en-US"/>
+        </w:rPr>
+        <w:t>klearn</w:t>
+      </w:r>
+      <w:proofErr w:type="spellEnd"/>
+      <w:r>
+        <w:rPr>
+          <w:rFonts w:hint="cs"/>
+          <w:rtl/>
+          <w:lang w:val="en-US"/>
+        </w:rPr>
+        <w:t xml:space="preserve"> </w:t>
+      </w:r>
+      <w:r>
+        <w:rPr>
+          <w:rFonts w:hint="cs"/>
+          <w:rtl/>
+          <w:lang w:val="en-US"/>
+        </w:rPr>
+        <w:t>ה</w:t>
+      </w:r>
+      <w:r>
+        <w:rPr>
+          <w:rFonts w:hint="cs"/>
+          <w:rtl/>
+          <w:lang w:val="en-US"/>
+        </w:rPr>
+        <w:t>מאפשרת בחירת פיצ'רים. סיננו את כל הפיצ'רים שה-</w:t>
+      </w:r>
+      <w:proofErr w:type="spellStart"/>
+      <w:r>
+        <w:rPr>
+          <w:lang w:val="en-US"/>
+        </w:rPr>
+        <w:t>p_value</w:t>
+      </w:r>
+      <w:proofErr w:type="spellEnd"/>
+      <w:r>
+        <w:rPr>
+          <w:rFonts w:hint="cs"/>
+          <w:rtl/>
+          <w:lang w:val="en-US"/>
+        </w:rPr>
+        <w:t xml:space="preserve"> שלהם גדול מ-0.01</w:t>
+      </w:r>
+      <w:r>
+        <w:rPr>
+          <w:lang w:val="en-US"/>
+        </w:rPr>
+        <w:t xml:space="preserve"> </w:t>
+      </w:r>
+      <w:r>
+        <w:rPr>
+          <w:rFonts w:hint="cs"/>
+          <w:rtl/>
+          <w:lang w:val="en-US"/>
+        </w:rPr>
+        <w:t xml:space="preserve">. סה"כ נשארנו עם </w:t>
+      </w:r>
+      <w:r>
+        <w:rPr>
+          <w:rFonts w:hint="cs"/>
+          <w:rtl/>
+          <w:lang w:val="en-US"/>
+        </w:rPr>
+        <w:t>167</w:t>
+      </w:r>
+      <w:r>
+        <w:rPr>
+          <w:rFonts w:hint="cs"/>
+          <w:rtl/>
+          <w:lang w:val="en-US"/>
+        </w:rPr>
+        <w:t xml:space="preserve"> פיצ'רים.</w:t>
+      </w:r>
+    </w:p>
+    <w:p>
+      <w:pPr>
+        <w:bidi/>
+        <w:rPr>
+          <w:u w:val="single"/>
+          <w:rtl/>
+          <w:lang w:val="en-US"/>
+        </w:rPr>
+      </w:pPr>
+    </w:p>
+    <w:p>
+      <w:pPr>
+        <w:bidi/>
+        <w:rPr>
+          <w:u w:val="single"/>
+          <w:rtl/>
+          <w:lang w:val="en-US"/>
+        </w:rPr>
+      </w:pPr>
+    </w:p>
+    <w:p>
+      <w:pPr>
+        <w:bidi/>
+        <w:rPr>
+          <w:u w:val="single"/>
+          <w:lang w:val="en-US"/>
+        </w:rPr>
+      </w:pPr>
+    </w:p>
+    <w:p>
+      <w:pPr>
+        <w:bidi/>
+        <w:rPr>
+          <w:b/>
+          <w:bCs/>
+          <w:color w:val="2F5496" w:themeColor="accent1" w:themeShade="BF"/>
+          <w:sz w:val="24"/>
+          <w:szCs w:val="24"/>
+          <w:u w:val="single"/>
+          <w:rtl/>
+          <w:lang w:val="en-US"/>
+        </w:rPr>
+      </w:pPr>
+      <w:r>
+        <w:rPr>
+          <w:rFonts w:hint="cs"/>
+          <w:b/>
+          <w:bCs/>
+          <w:color w:val="2F5496" w:themeColor="accent1" w:themeShade="BF"/>
+          <w:sz w:val="24"/>
+          <w:szCs w:val="24"/>
+          <w:u w:val="single"/>
+          <w:rtl/>
+          <w:lang w:val="en-US"/>
+        </w:rPr>
+        <w:lastRenderedPageBreak/>
+        <w:t>מידול אבלואציה</w:t>
+      </w:r>
+    </w:p>
+    <w:p>
+      <w:pPr>
+        <w:bidi/>
+        <w:rPr>
+          <w:rtl/>
+          <w:lang w:val="en-US"/>
+        </w:rPr>
+      </w:pPr>
+      <w:r>
+        <w:rPr>
+          <w:rFonts w:hint="cs"/>
+          <w:rtl/>
+          <w:lang w:val="en-US"/>
+        </w:rPr>
+        <w:t>5 שיטות הקלספיקציה השונות שבחרנו הן:</w:t>
+      </w:r>
+    </w:p>
+    <w:p>
+      <w:pPr>
+        <w:pStyle w:val="ListParagraph"/>
+        <w:numPr>
+          <w:ilvl w:val="0"/>
+          <w:numId w:val="4"/>
+        </w:numPr>
+        <w:bidi/>
+        <w:rPr>
+          <w:rStyle w:val="ui-provider"/>
+          <w:lang w:val="en-US"/>
+        </w:rPr>
+      </w:pPr>
+      <w:r>
+        <w:rPr>
+          <w:rStyle w:val="ui-provider"/>
+        </w:rPr>
+        <w:t>Neural Network</w:t>
+      </w:r>
+    </w:p>
+    <w:p>
+      <w:pPr>
+        <w:pStyle w:val="ListParagraph"/>
+        <w:numPr>
+          <w:ilvl w:val="0"/>
+          <w:numId w:val="4"/>
+        </w:numPr>
+        <w:bidi/>
+        <w:rPr>
+          <w:rStyle w:val="ui-provider"/>
+          <w:lang w:val="en-US"/>
+        </w:rPr>
+      </w:pPr>
+      <w:r>
+        <w:rPr>
+          <w:rStyle w:val="ui-provider"/>
+        </w:rPr>
+        <w:t>Logistic Regression</w:t>
+      </w:r>
+    </w:p>
+    <w:p>
+      <w:pPr>
+        <w:pStyle w:val="ListParagraph"/>
+        <w:numPr>
+          <w:ilvl w:val="0"/>
+          <w:numId w:val="4"/>
+        </w:numPr>
+        <w:bidi/>
+        <w:rPr>
+          <w:rStyle w:val="ui-provider"/>
+          <w:lang w:val="en-US"/>
+        </w:rPr>
+      </w:pPr>
+      <w:r>
+        <w:rPr>
+          <w:rStyle w:val="ui-provider"/>
+        </w:rPr>
+        <w:t>Naive Bayes</w:t>
+      </w:r>
+    </w:p>
+    <w:p>
+      <w:pPr>
+        <w:pStyle w:val="ListParagraph"/>
+        <w:numPr>
+          <w:ilvl w:val="0"/>
+          <w:numId w:val="4"/>
+        </w:numPr>
+        <w:bidi/>
+        <w:rPr>
+          <w:rStyle w:val="ui-provider"/>
+          <w:lang w:val="en-US"/>
+        </w:rPr>
+      </w:pPr>
+      <w:r>
+        <w:rPr>
+          <w:rStyle w:val="ui-provider"/>
+        </w:rPr>
+        <w:t>Random Forest</w:t>
+      </w:r>
+    </w:p>
+    <w:p>
+      <w:pPr>
+        <w:pStyle w:val="ListParagraph"/>
+        <w:numPr>
+          <w:ilvl w:val="0"/>
+          <w:numId w:val="4"/>
+        </w:numPr>
+        <w:bidi/>
+        <w:rPr>
+          <w:rtl/>
+          <w:lang w:val="en-US"/>
+        </w:rPr>
+      </w:pPr>
+      <w:r>
+        <w:rPr>
+          <w:rStyle w:val="ui-provider"/>
+          <w:lang w:val="en-US"/>
+        </w:rPr>
+        <w:t>KNN</w:t>
+      </w:r>
+    </w:p>
+    <w:p>
+      <w:pPr>
+        <w:bidi/>
+        <w:rPr>
+          <w:b/>
+          <w:bCs/>
+          <w:rtl/>
+          <w:lang w:val="en-US"/>
+        </w:rPr>
+      </w:pPr>
+      <w:r>
+        <w:rPr>
+          <w:rFonts w:hint="cs"/>
+          <w:b/>
+          <w:bCs/>
+          <w:rtl/>
+          <w:lang w:val="en-US"/>
+        </w:rPr>
+        <w:t xml:space="preserve">ביצוע של </w:t>
+      </w:r>
+      <w:r>
+        <w:rPr>
+          <w:b/>
+          <w:bCs/>
+          <w:lang w:val="en-US"/>
+        </w:rPr>
+        <w:t>10-fold-cross-validation</w:t>
+      </w:r>
+      <w:r>
+        <w:rPr>
+          <w:rFonts w:hint="cs"/>
+          <w:b/>
+          <w:bCs/>
+          <w:rtl/>
+          <w:lang w:val="en-US"/>
+        </w:rPr>
+        <w:t>:</w:t>
+      </w:r>
+    </w:p>
+    <w:p>
+      <w:pPr>
+        <w:bidi/>
+        <w:rPr>
+          <w:rtl/>
+          <w:lang w:val="en-US"/>
+        </w:rPr>
+      </w:pPr>
+      <w:r>
+        <w:rPr>
+          <w:rFonts w:hint="cs"/>
+          <w:rtl/>
+          <w:lang w:val="en-US"/>
+        </w:rPr>
+        <w:t xml:space="preserve">הגדרנו מחלקה </w:t>
+      </w:r>
+      <w:r>
+        <w:rPr>
+          <w:rFonts w:hint="cs"/>
+          <w:rtl/>
+          <w:lang w:val="en-US"/>
+        </w:rPr>
+        <w:t xml:space="preserve">הנקראת </w:t>
+      </w:r>
+      <w:r>
+        <w:rPr>
+          <w:rFonts w:hint="cs"/>
+          <w:lang w:val="en-US"/>
+        </w:rPr>
+        <w:t>FOLD</w:t>
+      </w:r>
+      <w:r>
+        <w:rPr>
+          <w:rFonts w:hint="cs"/>
+          <w:rtl/>
+          <w:lang w:val="en-US"/>
+        </w:rPr>
+        <w:t xml:space="preserve">. המחלקה מייצגת </w:t>
+      </w:r>
+      <w:r>
+        <w:rPr>
+          <w:lang w:val="en-US"/>
+        </w:rPr>
+        <w:t>fold</w:t>
+      </w:r>
+      <w:r>
+        <w:rPr>
+          <w:rFonts w:hint="cs"/>
+          <w:rtl/>
+          <w:lang w:val="en-US"/>
+        </w:rPr>
+        <w:t xml:space="preserve"> ספציפי </w:t>
+      </w:r>
+      <w:r>
+        <w:rPr>
+          <w:rFonts w:hint="cs"/>
+          <w:rtl/>
+          <w:lang w:val="en-US"/>
+        </w:rPr>
+        <w:t xml:space="preserve">מתוך העשרה </w:t>
+      </w:r>
+      <w:r>
+        <w:rPr>
+          <w:rFonts w:hint="cs"/>
+          <w:rtl/>
+          <w:lang w:val="en-US"/>
+        </w:rPr>
+        <w:t>ומופע שלה מכיל את סט האימון והמבחן</w:t>
+      </w:r>
+      <w:r>
+        <w:rPr>
+          <w:rFonts w:hint="cs"/>
+          <w:rtl/>
+          <w:lang w:val="en-US"/>
+        </w:rPr>
+        <w:t xml:space="preserve"> וטווחי ה-</w:t>
+      </w:r>
+      <w:proofErr w:type="spellStart"/>
+      <w:r>
+        <w:rPr>
+          <w:lang w:val="en-US"/>
+        </w:rPr>
+        <w:t>binnings</w:t>
+      </w:r>
+      <w:proofErr w:type="spellEnd"/>
+      <w:r>
+        <w:rPr>
+          <w:rFonts w:hint="cs"/>
+          <w:rtl/>
+          <w:lang w:val="en-US"/>
+        </w:rPr>
+        <w:t xml:space="preserve">. לבסוף יצרנו קובץ </w:t>
+      </w:r>
+      <w:r>
+        <w:rPr>
+          <w:lang w:val="en-US"/>
+        </w:rPr>
+        <w:t>Pickle</w:t>
+      </w:r>
+      <w:r>
+        <w:rPr>
+          <w:rFonts w:hint="cs"/>
+          <w:rtl/>
+          <w:lang w:val="en-US"/>
+        </w:rPr>
+        <w:t xml:space="preserve"> שישמור את </w:t>
+      </w:r>
+      <w:r>
+        <w:rPr>
+          <w:rFonts w:hint="cs"/>
+          <w:rtl/>
+          <w:lang w:val="en-US"/>
+        </w:rPr>
+        <w:t>אותם ה</w:t>
+      </w:r>
+      <w:r>
+        <w:rPr>
+          <w:lang w:val="en-US"/>
+        </w:rPr>
+        <w:t>folds</w:t>
+      </w:r>
+      <w:r>
+        <w:rPr>
+          <w:rFonts w:hint="cs"/>
+          <w:rtl/>
+          <w:lang w:val="en-US"/>
+        </w:rPr>
+        <w:t xml:space="preserve"> כדי שבמידה ונרצה להרי את הקוד מהתחלתו, כל החלק של הדסקרטיזציה (שהיה ארוך מאוד) יחסך ונקרא פשוט את הקובץ פיקל עם האובייקטים המייצגים את ה</w:t>
+      </w:r>
+      <w:r>
+        <w:rPr>
+          <w:lang w:val="en-US"/>
+        </w:rPr>
+        <w:t>folds</w:t>
+      </w:r>
+      <w:r>
+        <w:rPr>
+          <w:rFonts w:hint="cs"/>
+          <w:rtl/>
+          <w:lang w:val="en-US"/>
+        </w:rPr>
+        <w:t>.</w:t>
+      </w:r>
+    </w:p>
+    <w:p>
+      <w:pPr>
+        <w:bidi/>
+        <w:rPr>
+          <w:b/>
+          <w:bCs/>
+          <w:rtl/>
+          <w:lang w:val="en-US"/>
+        </w:rPr>
+      </w:pPr>
+      <w:r>
+        <w:rPr>
+          <w:rFonts w:hint="cs"/>
+          <w:b/>
+          <w:bCs/>
+          <w:rtl/>
+          <w:lang w:val="en-US"/>
+        </w:rPr>
+        <w:t xml:space="preserve">לכל </w:t>
+      </w:r>
+      <w:r>
+        <w:rPr>
+          <w:b/>
+          <w:bCs/>
+          <w:lang w:val="en-US"/>
+        </w:rPr>
+        <w:t>fold</w:t>
+      </w:r>
+      <w:r>
+        <w:rPr>
+          <w:rFonts w:hint="cs"/>
+          <w:b/>
+          <w:bCs/>
+          <w:rtl/>
+          <w:lang w:val="en-US"/>
+        </w:rPr>
+        <w:t xml:space="preserve"> בוצעו השלבים הבאים:</w:t>
+      </w:r>
+    </w:p>
+    <w:p>
+      <w:pPr>
+        <w:pStyle w:val="ListParagraph"/>
+        <w:numPr>
+          <w:ilvl w:val="0"/>
+          <w:numId w:val="3"/>
+        </w:numPr>
+        <w:bidi/>
+        <w:rPr>
+          <w:lang w:val="en-US"/>
+        </w:rPr>
+      </w:pPr>
+      <w:r>
+        <w:rPr>
+          <w:rFonts w:hint="cs"/>
+          <w:rtl/>
+          <w:lang w:val="en-US"/>
+        </w:rPr>
+        <w:t>דסקרטיזציה- לכל פיצ'ר נומרי בחרנו את כמות ה</w:t>
+      </w:r>
+      <w:r>
+        <w:rPr>
+          <w:lang w:val="en-US"/>
+        </w:rPr>
+        <w:t>bins</w:t>
+      </w:r>
+      <w:r>
+        <w:rPr>
+          <w:rFonts w:hint="cs"/>
+          <w:rtl/>
+          <w:lang w:val="en-US"/>
+        </w:rPr>
+        <w:t xml:space="preserve"> </w:t>
+      </w:r>
+      <w:r>
+        <w:rPr>
+          <w:rFonts w:hint="cs"/>
+          <w:rtl/>
+          <w:lang w:val="en-US"/>
+        </w:rPr>
+        <w:t xml:space="preserve">(המינימום בין 10 לכמות הערכים הייחודים) </w:t>
+      </w:r>
+      <w:r>
+        <w:rPr>
+          <w:rFonts w:hint="cs"/>
+          <w:rtl/>
+          <w:lang w:val="en-US"/>
+        </w:rPr>
+        <w:t>ואת שיטת החלוקה עומק</w:t>
+      </w:r>
+      <w:r>
+        <w:rPr>
+          <w:rFonts w:hint="cs"/>
+          <w:rtl/>
+          <w:lang w:val="en-US"/>
+        </w:rPr>
+        <w:t xml:space="preserve"> שווה</w:t>
+      </w:r>
+      <w:r>
+        <w:rPr>
+          <w:rFonts w:hint="cs"/>
+          <w:rtl/>
+          <w:lang w:val="en-US"/>
+        </w:rPr>
+        <w:t>.</w:t>
+      </w:r>
+    </w:p>
+    <w:p>
+      <w:pPr>
+        <w:pStyle w:val="ListParagraph"/>
+        <w:numPr>
+          <w:ilvl w:val="0"/>
+          <w:numId w:val="3"/>
+        </w:numPr>
+        <w:bidi/>
+        <w:rPr>
+          <w:lang w:val="en-US"/>
+        </w:rPr>
+      </w:pPr>
+      <w:r>
+        <w:rPr>
+          <w:rFonts w:hint="cs"/>
+          <w:rtl/>
+          <w:lang w:val="en-US"/>
+        </w:rPr>
+        <w:t>אימון על</w:t>
+      </w:r>
+      <w:r>
+        <w:rPr>
+          <w:rFonts w:hint="cs"/>
+          <w:rtl/>
+          <w:lang w:val="en-US"/>
+        </w:rPr>
+        <w:t xml:space="preserve"> גבי </w:t>
+      </w:r>
+      <w:r>
+        <w:rPr>
+          <w:rFonts w:hint="cs"/>
+          <w:rtl/>
+          <w:lang w:val="en-US"/>
+        </w:rPr>
+        <w:t xml:space="preserve">סט האימון (תחת כל </w:t>
+      </w:r>
+      <w:r>
+        <w:rPr>
+          <w:lang w:val="en-US"/>
+        </w:rPr>
+        <w:t>fold</w:t>
+      </w:r>
+      <w:r>
+        <w:rPr>
+          <w:rFonts w:hint="cs"/>
+          <w:rtl/>
+          <w:lang w:val="en-US"/>
+        </w:rPr>
+        <w:t xml:space="preserve"> בנפרד)</w:t>
+      </w:r>
+      <w:r>
+        <w:rPr>
+          <w:rFonts w:hint="cs"/>
+          <w:rtl/>
+          <w:lang w:val="en-US"/>
+        </w:rPr>
+        <w:t xml:space="preserve"> </w:t>
+      </w:r>
+      <w:r>
+        <w:rPr>
+          <w:rFonts w:hint="cs"/>
+          <w:rtl/>
+          <w:lang w:val="en-US"/>
+        </w:rPr>
+        <w:t>של כל אחד מ</w:t>
+      </w:r>
+      <w:r>
+        <w:rPr>
+          <w:rFonts w:hint="cs"/>
+          <w:rtl/>
+          <w:lang w:val="en-US"/>
+        </w:rPr>
+        <w:t>חמשת סוגי המודלים.</w:t>
+      </w:r>
+    </w:p>
+    <w:p>
+      <w:pPr>
+        <w:pStyle w:val="ListParagraph"/>
+        <w:numPr>
+          <w:ilvl w:val="0"/>
+          <w:numId w:val="3"/>
+        </w:numPr>
+        <w:bidi/>
+        <w:rPr>
+          <w:lang w:val="en-US"/>
+        </w:rPr>
+      </w:pPr>
+      <w:r>
+        <w:rPr>
+          <w:rFonts w:hint="cs"/>
+          <w:rtl/>
+          <w:lang w:val="en-US"/>
+        </w:rPr>
+        <w:t xml:space="preserve">בחינת </w:t>
+      </w:r>
+      <w:r>
+        <w:rPr>
+          <w:rFonts w:hint="cs"/>
+          <w:rtl/>
+          <w:lang w:val="en-US"/>
+        </w:rPr>
+        <w:t>המודל בעזרת סט המבחן.</w:t>
+      </w:r>
+    </w:p>
+    <w:p>
+      <w:pPr>
+        <w:pStyle w:val="ListParagraph"/>
+        <w:numPr>
+          <w:ilvl w:val="0"/>
+          <w:numId w:val="3"/>
+        </w:numPr>
+        <w:bidi/>
+        <w:rPr>
+          <w:lang w:val="en-US"/>
+        </w:rPr>
+      </w:pPr>
+      <w:r>
+        <w:rPr>
+          <w:rFonts w:hint="cs"/>
+          <w:rtl/>
+          <w:lang w:val="en-US"/>
+        </w:rPr>
+        <w:t>הערכת</w:t>
+      </w:r>
+      <w:r>
+        <w:rPr>
+          <w:rFonts w:hint="cs"/>
+          <w:rtl/>
+          <w:lang w:val="en-US"/>
+        </w:rPr>
+        <w:t xml:space="preserve"> התוצאות ע"י חמשת המדדים הבאים:</w:t>
+      </w:r>
+    </w:p>
+    <w:p>
+      <w:pPr>
+        <w:pStyle w:val="ListParagraph"/>
+        <w:numPr>
+          <w:ilvl w:val="1"/>
+          <w:numId w:val="3"/>
+        </w:numPr>
+        <w:bidi/>
+        <w:rPr>
+          <w:lang w:val="en-US"/>
+        </w:rPr>
+      </w:pPr>
+      <w:r>
+        <w:rPr>
+          <w:lang w:val="en-US"/>
+        </w:rPr>
+        <w:t>Accuracy</w:t>
+      </w:r>
+    </w:p>
+    <w:p>
+      <w:pPr>
+        <w:pStyle w:val="ListParagraph"/>
+        <w:numPr>
+          <w:ilvl w:val="1"/>
+          <w:numId w:val="3"/>
+        </w:numPr>
+        <w:bidi/>
+        <w:rPr>
+          <w:lang w:val="en-US"/>
+        </w:rPr>
+      </w:pPr>
+      <w:r>
+        <w:rPr>
+          <w:lang w:val="en-US"/>
+        </w:rPr>
+        <w:t>F1</w:t>
+      </w:r>
+    </w:p>
+    <w:p>
+      <w:pPr>
+        <w:pStyle w:val="ListParagraph"/>
+        <w:numPr>
+          <w:ilvl w:val="1"/>
+          <w:numId w:val="3"/>
+        </w:numPr>
+        <w:bidi/>
+        <w:rPr>
+          <w:lang w:val="en-US"/>
+        </w:rPr>
+      </w:pPr>
+      <w:r>
+        <w:rPr>
+          <w:lang w:val="en-US"/>
+        </w:rPr>
+        <w:t>Precision</w:t>
+      </w:r>
+    </w:p>
+    <w:p>
+      <w:pPr>
+        <w:pStyle w:val="ListParagraph"/>
+        <w:numPr>
+          <w:ilvl w:val="1"/>
+          <w:numId w:val="3"/>
+        </w:numPr>
+        <w:bidi/>
+        <w:rPr>
+          <w:lang w:val="en-US"/>
+        </w:rPr>
+      </w:pPr>
+      <w:r>
+        <w:rPr>
+          <w:lang w:val="en-US"/>
+        </w:rPr>
+        <w:t>Recall</w:t>
+      </w:r>
+    </w:p>
+    <w:p>
+      <w:pPr>
+        <w:pStyle w:val="ListParagraph"/>
+        <w:numPr>
+          <w:ilvl w:val="1"/>
+          <w:numId w:val="3"/>
+        </w:numPr>
+        <w:bidi/>
+        <w:rPr>
+          <w:lang w:val="en-US"/>
+        </w:rPr>
+      </w:pPr>
+      <w:proofErr w:type="spellStart"/>
+      <w:r>
+        <w:rPr>
+          <w:lang w:val="en-US"/>
+        </w:rPr>
+        <w:t>Auc</w:t>
+      </w:r>
+      <w:proofErr w:type="spellEnd"/>
+    </w:p>
+    <w:p>
+      <w:pPr>
+        <w:bidi/>
+        <w:rPr>
+          <w:rtl/>
+          <w:lang w:val="en-US"/>
+        </w:rPr>
+      </w:pPr>
+      <w:r>
+        <w:rPr>
+          <w:rFonts w:hint="cs"/>
+          <w:rtl/>
+          <w:lang w:val="en-US"/>
+        </w:rPr>
+        <w:t xml:space="preserve">תחילה ביצענו את השלבים המתוארים מעלה עבור היפר-פרמטרים דיפולטיביים עבור כל אחד מהמודלים שבחרנו. סה"כ לאחר חישוב משוקלל של </w:t>
+      </w:r>
+      <w:r>
+        <w:rPr>
+          <w:rFonts w:hint="cs"/>
+          <w:rtl/>
+          <w:lang w:val="en-US"/>
+        </w:rPr>
+        <w:t>מדדי הערכה על גבי כל ה</w:t>
+      </w:r>
+      <w:r>
+        <w:rPr>
+          <w:lang w:val="en-US"/>
+        </w:rPr>
+        <w:t>folds</w:t>
+      </w:r>
+      <w:r>
+        <w:rPr>
+          <w:rFonts w:hint="cs"/>
+          <w:rtl/>
+          <w:lang w:val="en-US"/>
+        </w:rPr>
+        <w:t xml:space="preserve"> תחת כל אלגוריתם הניבו את התוצאות הבאות:</w:t>
+      </w:r>
     </w:p>
     <w:p>
       <w:pPr>
@@ -2055,11 +2010,12 @@
           <w:rtl/>
           <w:lang w:val="en-US"/>
         </w:rPr>
+        <w:lastRenderedPageBreak/>
         <w:drawing>
-          <wp:inline distT="0" distB="0" distL="0" distR="0" wp14:anchorId="211F0FFC" wp14:editId="3FB4F75C">
-            <wp:extent cx="5219968" cy="3829247"/>
-            <wp:effectExtent l="0" t="0" r="0" b="0"/>
-            <wp:docPr id="3" name="Picture 3"/>
+          <wp:inline distT="0" distB="0" distL="0" distR="0" wp14:anchorId="792AFFB9" wp14:editId="21AAB7D4">
+            <wp:extent cx="5731510" cy="3789680"/>
+            <wp:effectExtent l="0" t="0" r="2540" b="1270"/>
+            <wp:docPr id="6" name="Picture 6"/>
             <wp:cNvGraphicFramePr>
               <a:graphicFrameLocks xmlns:a="http://schemas.openxmlformats.org/drawingml/2006/main" noChangeAspect="1"/>
             </wp:cNvGraphicFramePr>
@@ -2079,6 +2035,67 @@
                   <pic:spPr>
                     <a:xfrm>
                       <a:off x="0" y="0"/>
+                      <a:ext cx="5731510" cy="3789680"/>
+                    </a:xfrm>
+                    <a:prstGeom prst="rect">
+                      <a:avLst/>
+                    </a:prstGeom>
+                  </pic:spPr>
+                </pic:pic>
+              </a:graphicData>
+            </a:graphic>
+          </wp:inline>
+        </w:drawing>
+      </w:r>
+    </w:p>
+    <w:p>
+      <w:pPr>
+        <w:bidi/>
+        <w:rPr>
+          <w:rtl/>
+          <w:lang w:val="en-US"/>
+        </w:rPr>
+      </w:pPr>
+    </w:p>
+    <w:p>
+      <w:pPr>
+        <w:bidi/>
+        <w:rPr>
+          <w:rtl/>
+          <w:lang w:val="en-US"/>
+        </w:rPr>
+      </w:pPr>
+      <w:r>
+        <w:rPr>
+          <w:rFonts w:cs="Arial"/>
+          <w:noProof/>
+          <w:rtl/>
+          <w:lang w:val="en-US"/>
+        </w:rPr>
+        <w:drawing>
+          <wp:inline distT="0" distB="0" distL="0" distR="0" wp14:anchorId="211F0FFC" wp14:editId="3FB4F75C">
+            <wp:extent cx="5219968" cy="3829247"/>
+            <wp:effectExtent l="0" t="0" r="0" b="0"/>
+            <wp:docPr id="3" name="Picture 3"/>
+            <wp:cNvGraphicFramePr>
+              <a:graphicFrameLocks xmlns:a="http://schemas.openxmlformats.org/drawingml/2006/main" noChangeAspect="1"/>
+            </wp:cNvGraphicFramePr>
+            <a:graphic xmlns:a="http://schemas.openxmlformats.org/drawingml/2006/main">
+              <a:graphicData uri="http://schemas.openxmlformats.org/drawingml/2006/picture">
+                <pic:pic xmlns:pic="http://schemas.openxmlformats.org/drawingml/2006/picture">
+                  <pic:nvPicPr>
+                    <pic:cNvPr id="1" name=""/>
+                    <pic:cNvPicPr/>
+                  </pic:nvPicPr>
+                  <pic:blipFill>
+                    <a:blip r:embed="rId10"/>
+                    <a:stretch>
+                      <a:fillRect/>
+                    </a:stretch>
+                  </pic:blipFill>
+                  <pic:spPr>
+                    <a:xfrm>
+                      <a:off x="0" y="0"/>
                       <a:ext cx="5219968" cy="3829247"/>
                     </a:xfrm>
                     <a:prstGeom prst="rect">
@@ -2213,11 +2230,10 @@
           <w:noProof/>
           <w:lang w:val="en-US"/>
         </w:rPr>
-        <w:lastRenderedPageBreak/>
         <w:drawing>
-          <wp:inline distT="0" distB="0" distL="0" distR="0" wp14:anchorId="346083B4" wp14:editId="476999BA">
-            <wp:extent cx="4305300" cy="8858250"/>
-            <wp:effectExtent l="0" t="0" r="0" b="6985"/>
+          <wp:inline distT="0" distB="0" distL="0" distR="0" wp14:anchorId="346083B4" wp14:editId="05760089">
+            <wp:extent cx="3749777" cy="7715250"/>
+            <wp:effectExtent l="0" t="0" r="3175" b="0"/>
             <wp:docPr id="5" name="Picture 5"/>
             <wp:cNvGraphicFramePr>
               <a:graphicFrameLocks xmlns:a="http://schemas.openxmlformats.org/drawingml/2006/main" noChangeAspect="1"/>
@@ -2232,7 +2248,7 @@
                     </pic:cNvPicPr>
                   </pic:nvPicPr>
                   <pic:blipFill>
-                    <a:blip r:embed="rId10">
+                    <a:blip r:embed="rId11">
                       <a:extLst>
                         <a:ext uri="{28A0092B-C50C-407E-A947-70E740481C1C}">
                           <a14:useLocalDpi xmlns:a14="http://schemas.microsoft.com/office/drawing/2010/main" val="0"/>
@@ -2247,7 +2263,7 @@
                   <pic:spPr bwMode="auto">
                     <a:xfrm>
                       <a:off x="0" y="0"/>
-                      <a:ext cx="4305300" cy="8858250"/>
+                      <a:ext cx="3749777" cy="7715250"/>
                     </a:xfrm>
                     <a:prstGeom prst="rect">
                       <a:avLst/>
@@ -2282,13 +2298,14 @@
           <w:sz w:val="24"/>
           <w:szCs w:val="24"/>
           <w:u w:val="single"/>
-          <w:rtl/>
-          <w:lang w:val="en-US"/>
-        </w:rPr>
-      </w:pPr>
-      <w:r>
-        <w:rPr>
-          <w:rFonts w:hint="cs"/>
+          <w:lang w:val="en-US"/>
+        </w:rPr>
+      </w:pPr>
+    </w:p>
+    <w:p>
+      <w:pPr>
+        <w:bidi/>
+        <w:rPr>
           <w:b/>
           <w:bCs/>
           <w:color w:val="2F5496" w:themeColor="accent1" w:themeShade="BF"/>
@@ -2298,6 +2315,20 @@
           <w:rtl/>
           <w:lang w:val="en-US"/>
         </w:rPr>
+      </w:pPr>
+      <w:r>
+        <w:rPr>
+          <w:rFonts w:hint="cs"/>
+          <w:b/>
+          <w:bCs/>
+          <w:color w:val="2F5496" w:themeColor="accent1" w:themeShade="BF"/>
+          <w:sz w:val="24"/>
+          <w:szCs w:val="24"/>
+          <w:u w:val="single"/>
+          <w:rtl/>
+          <w:lang w:val="en-US"/>
+        </w:rPr>
+        <w:lastRenderedPageBreak/>
         <w:t>בחירת האלגוריתם:</w:t>
       </w:r>
     </w:p>
@@ -2305,7 +2336,6 @@
       <w:pPr>
         <w:bidi/>
         <w:rPr>
-          <w:rFonts w:hint="cs"/>
           <w:rtl/>
           <w:lang w:val="en-US"/>
         </w:rPr>
@@ -2748,7 +2778,6 @@
       <w:pPr>
         <w:bidi/>
         <w:rPr>
-          <w:rFonts w:hint="cs"/>
           <w:rtl/>
           <w:lang w:val="en-US"/>
         </w:rPr>
@@ -2929,6 +2958,7 @@
         </w:rPr>
         <w:t xml:space="preserve"> עם הערך </w:t>
       </w:r>
+      <w:proofErr w:type="spellStart"/>
       <w:r>
         <w:rPr>
           <w:rStyle w:val="ui-provider"/>
@@ -2936,6 +2966,7 @@
         </w:rPr>
         <w:t>lbfgs</w:t>
       </w:r>
+      <w:proofErr w:type="spellEnd"/>
       <w:r>
         <w:rPr>
           <w:rStyle w:val="ui-provider"/>
@@ -3048,12 +3079,37 @@
         </w:rPr>
         <w:t xml:space="preserve"> </w:t>
       </w:r>
+      <w:proofErr w:type="spellStart"/>
       <w:r>
         <w:rPr>
           <w:rStyle w:val="ui-provider"/>
           <w:lang w:val="en-US"/>
         </w:rPr>
-        <w:t>relu, adam, adaptive, 20, 30</w:t>
+        <w:t>relu</w:t>
+      </w:r>
+      <w:proofErr w:type="spellEnd"/>
+      <w:r>
+        <w:rPr>
+          <w:rStyle w:val="ui-provider"/>
+          <w:lang w:val="en-US"/>
+        </w:rPr>
+        <w:t xml:space="preserve">, </w:t>
+      </w:r>
+      <w:proofErr w:type="spellStart"/>
+      <w:r>
+        <w:rPr>
+          <w:rStyle w:val="ui-provider"/>
+          <w:lang w:val="en-US"/>
+        </w:rPr>
+        <w:t>adam</w:t>
+      </w:r>
+      <w:proofErr w:type="spellEnd"/>
+      <w:r>
+        <w:rPr>
+          <w:rStyle w:val="ui-provider"/>
+          <w:lang w:val="en-US"/>
+        </w:rPr>
+        <w:t>, adaptive, 20, 30</w:t>
       </w:r>
     </w:p>
     <w:p>
@@ -3117,6 +3173,7 @@
         </w:rPr>
         <w:t xml:space="preserve">- </w:t>
       </w:r>
+      <w:proofErr w:type="spellStart"/>
       <w:r>
         <w:rPr>
           <w:rStyle w:val="ui-provider"/>
@@ -3124,6 +3181,7 @@
         </w:rPr>
         <w:t>liblinear</w:t>
       </w:r>
+      <w:proofErr w:type="spellEnd"/>
     </w:p>
     <w:p>
       <w:pPr>
@@ -3243,6 +3301,7 @@
         </w:rPr>
         <w:t xml:space="preserve">, </w:t>
       </w:r>
+      <w:proofErr w:type="spellStart"/>
       <w:r>
         <w:rPr>
           <w:rStyle w:val="ui-provider"/>
@@ -3250,6 +3309,7 @@
         </w:rPr>
         <w:t>gini</w:t>
       </w:r>
+      <w:proofErr w:type="spellEnd"/>
       <w:r>
         <w:rPr>
           <w:rStyle w:val="ui-provider"/>
@@ -3315,7 +3375,14 @@
         <w:rPr>
           <w:lang w:val="en-US"/>
         </w:rPr>
-        <w:t>15, man</w:t>
+        <w:t xml:space="preserve">15, </w:t>
+      </w:r>
+      <w:proofErr w:type="spellStart"/>
+      <w:r>
+        <w:rPr>
+          <w:lang w:val="en-US"/>
+        </w:rPr>
+        <w:t>man</w:t>
       </w:r>
       <w:r>
         <w:rPr>
@@ -3323,6 +3390,7 @@
         </w:rPr>
         <w:t>hattan</w:t>
       </w:r>
+      <w:proofErr w:type="spellEnd"/>
     </w:p>
     <w:tbl>
       <w:tblPr>
@@ -4304,7 +4372,6 @@
       <w:pPr>
         <w:bidi/>
         <w:rPr>
-          <w:rFonts w:hint="cs"/>
           <w:rtl/>
           <w:lang w:val="en-US"/>
         </w:rPr>
@@ -4389,18 +4456,16 @@
       <w:pPr>
         <w:bidi/>
         <w:rPr>
-          <w:rFonts w:hint="cs"/>
-          <w:rtl/>
-          <w:lang w:val="en-US"/>
-        </w:rPr>
-      </w:pPr>
-      <w:r>
-        <w:rPr>
-          <w:rFonts w:hint="cs"/>
-          <w:rtl/>
-          <w:lang w:val="en-US"/>
-        </w:rPr>
-        <w:lastRenderedPageBreak/>
+          <w:rtl/>
+          <w:lang w:val="en-US"/>
+        </w:rPr>
+      </w:pPr>
+      <w:r>
+        <w:rPr>
+          <w:rFonts w:hint="cs"/>
+          <w:rtl/>
+          <w:lang w:val="en-US"/>
+        </w:rPr>
         <w:t>עבור כל אחד מהמודלים ביצענו הרצה נוספת ללא חלוקה ל-</w:t>
       </w:r>
       <w:r>
@@ -4453,15 +4518,6 @@
         </w:rPr>
         <w:t xml:space="preserve"> בהרצה זו החלוקה לסט אימון ומבחן על גבי על הדאטא סט נעשתה רנדומלית כך ש-70% מהרשומות היו תחת סט האימון והשאר תחת סא המבחן.</w:t>
       </w:r>
-    </w:p>
-    <w:p>
-      <w:pPr>
-        <w:bidi/>
-        <w:rPr>
-          <w:rtl/>
-          <w:lang w:val="en-US"/>
-        </w:rPr>
-      </w:pPr>
     </w:p>
     <w:p>
       <w:pPr>
@@ -4479,6 +4535,7 @@
           <w:bCs/>
           <w:lang w:val="en-US"/>
         </w:rPr>
+        <w:lastRenderedPageBreak/>
         <w:t xml:space="preserve">confusion </w:t>
       </w:r>
       <w:r>
@@ -4530,6 +4587,7 @@
         <w:rPr>
           <w:rStyle w:val="ui-provider"/>
           <w:rFonts w:cs="Arial"/>
+          <w:noProof/>
           <w:rtl/>
           <w:lang w:val="en-US"/>
         </w:rPr>
@@ -4538,86 +4596,6 @@
             <wp:extent cx="3416476" cy="2730640"/>
             <wp:effectExtent l="0" t="0" r="0" b="0"/>
             <wp:docPr id="10" name="Picture 10"/>
-            <wp:cNvGraphicFramePr>
-              <a:graphicFrameLocks xmlns:a="http://schemas.openxmlformats.org/drawingml/2006/main" noChangeAspect="1"/>
-            </wp:cNvGraphicFramePr>
-            <a:graphic xmlns:a="http://schemas.openxmlformats.org/drawingml/2006/main">
-              <a:graphicData uri="http://schemas.openxmlformats.org/drawingml/2006/picture">
-                <pic:pic xmlns:pic="http://schemas.openxmlformats.org/drawingml/2006/picture">
-                  <pic:nvPicPr>
-                    <pic:cNvPr id="1" name=""/>
-                    <pic:cNvPicPr/>
-                  </pic:nvPicPr>
-                  <pic:blipFill>
-                    <a:blip r:embed="rId11"/>
-                    <a:stretch>
-                      <a:fillRect/>
-                    </a:stretch>
-                  </pic:blipFill>
-                  <pic:spPr>
-                    <a:xfrm>
-                      <a:off x="0" y="0"/>
-                      <a:ext cx="3416476" cy="2730640"/>
-                    </a:xfrm>
-                    <a:prstGeom prst="rect">
-                      <a:avLst/>
-                    </a:prstGeom>
-                  </pic:spPr>
-                </pic:pic>
-              </a:graphicData>
-            </a:graphic>
-          </wp:inline>
-        </w:drawing>
-      </w:r>
-    </w:p>
-    <w:p>
-      <w:pPr>
-        <w:pStyle w:val="ListParagraph"/>
-        <w:bidi/>
-        <w:rPr>
-          <w:rStyle w:val="ui-provider"/>
-          <w:lang w:val="en-US"/>
-        </w:rPr>
-      </w:pPr>
-    </w:p>
-    <w:p>
-      <w:pPr>
-        <w:pStyle w:val="ListParagraph"/>
-        <w:numPr>
-          <w:ilvl w:val="0"/>
-          <w:numId w:val="7"/>
-        </w:numPr>
-        <w:bidi/>
-        <w:rPr>
-          <w:rStyle w:val="ui-provider"/>
-          <w:lang w:val="en-US"/>
-        </w:rPr>
-      </w:pPr>
-      <w:r>
-        <w:rPr>
-          <w:rStyle w:val="ui-provider"/>
-        </w:rPr>
-        <w:t>Neural Network</w:t>
-      </w:r>
-      <w:r>
-        <w:rPr>
-          <w:rStyle w:val="ui-provider"/>
-          <w:rtl/>
-        </w:rPr>
-        <w:br/>
-      </w:r>
-      <w:r>
-        <w:rPr>
-          <w:rStyle w:val="ui-provider"/>
-          <w:rFonts w:cs="Arial"/>
-          <w:rtl/>
-          <w:lang w:val="en-US"/>
-        </w:rPr>
-        <w:drawing>
-          <wp:inline distT="0" distB="0" distL="0" distR="0" wp14:anchorId="121B29D8" wp14:editId="3720F85E">
-            <wp:extent cx="3352972" cy="2724290"/>
-            <wp:effectExtent l="0" t="0" r="0" b="0"/>
-            <wp:docPr id="12" name="Picture 12"/>
             <wp:cNvGraphicFramePr>
               <a:graphicFrameLocks xmlns:a="http://schemas.openxmlformats.org/drawingml/2006/main" noChangeAspect="1"/>
             </wp:cNvGraphicFramePr>
@@ -4637,7 +4615,7 @@
                   <pic:spPr>
                     <a:xfrm>
                       <a:off x="0" y="0"/>
-                      <a:ext cx="3352972" cy="2724290"/>
+                      <a:ext cx="3416476" cy="2730640"/>
                     </a:xfrm>
                     <a:prstGeom prst="rect">
                       <a:avLst/>
@@ -4653,17 +4631,6 @@
     <w:p>
       <w:pPr>
         <w:pStyle w:val="ListParagraph"/>
-        <w:rPr>
-          <w:rStyle w:val="ui-provider"/>
-          <w:rFonts w:hint="cs"/>
-          <w:rtl/>
-          <w:lang w:val="en-US"/>
-        </w:rPr>
-      </w:pPr>
-    </w:p>
-    <w:p>
-      <w:pPr>
-        <w:pStyle w:val="ListParagraph"/>
         <w:bidi/>
         <w:rPr>
           <w:rStyle w:val="ui-provider"/>
@@ -4688,29 +4655,28 @@
         <w:rPr>
           <w:rStyle w:val="ui-provider"/>
         </w:rPr>
-        <w:t>Random Forest</w:t>
-      </w:r>
-    </w:p>
-    <w:p>
-      <w:pPr>
-        <w:pStyle w:val="ListParagraph"/>
-        <w:bidi/>
-        <w:rPr>
-          <w:lang w:val="en-US"/>
-        </w:rPr>
-      </w:pPr>
-      <w:r>
-        <w:rPr>
+        <w:t>Neural Network</w:t>
+      </w:r>
+      <w:r>
+        <w:rPr>
+          <w:rStyle w:val="ui-provider"/>
+          <w:rtl/>
+        </w:rPr>
+        <w:br/>
+      </w:r>
+      <w:r>
+        <w:rPr>
+          <w:rStyle w:val="ui-provider"/>
           <w:rFonts w:cs="Arial"/>
-          <w:rtl/>
-          <w:lang w:val="en-US"/>
-        </w:rPr>
-        <w:lastRenderedPageBreak/>
+          <w:noProof/>
+          <w:rtl/>
+          <w:lang w:val="en-US"/>
+        </w:rPr>
         <w:drawing>
-          <wp:inline distT="0" distB="0" distL="0" distR="0" wp14:anchorId="27D32D2A" wp14:editId="6B7865F8">
-            <wp:extent cx="3435527" cy="2749691"/>
+          <wp:inline distT="0" distB="0" distL="0" distR="0" wp14:anchorId="121B29D8" wp14:editId="3720F85E">
+            <wp:extent cx="3352972" cy="2724290"/>
             <wp:effectExtent l="0" t="0" r="0" b="0"/>
-            <wp:docPr id="14" name="Picture 14"/>
+            <wp:docPr id="12" name="Picture 12"/>
             <wp:cNvGraphicFramePr>
               <a:graphicFrameLocks xmlns:a="http://schemas.openxmlformats.org/drawingml/2006/main" noChangeAspect="1"/>
             </wp:cNvGraphicFramePr>
@@ -4730,7 +4696,7 @@
                   <pic:spPr>
                     <a:xfrm>
                       <a:off x="0" y="0"/>
-                      <a:ext cx="3435527" cy="2749691"/>
+                      <a:ext cx="3352972" cy="2724290"/>
                     </a:xfrm>
                     <a:prstGeom prst="rect">
                       <a:avLst/>
@@ -4745,39 +4711,30 @@
     </w:p>
     <w:p>
       <w:pPr>
-        <w:bidi/>
-        <w:rPr>
-          <w:b/>
-          <w:bCs/>
-          <w:rtl/>
-          <w:lang w:val="en-US"/>
-        </w:rPr>
-      </w:pPr>
-      <w:r>
-        <w:rPr>
-          <w:b/>
-          <w:bCs/>
-          <w:lang w:val="en-US"/>
-        </w:rPr>
-        <w:t>ROC curve</w:t>
-      </w:r>
-      <w:r>
-        <w:rPr>
-          <w:rFonts w:hint="cs"/>
-          <w:b/>
-          <w:bCs/>
-          <w:rtl/>
-          <w:lang w:val="en-US"/>
-        </w:rPr>
-        <w:t>:</w:t>
-      </w:r>
+        <w:pStyle w:val="ListParagraph"/>
+        <w:rPr>
+          <w:rStyle w:val="ui-provider"/>
+          <w:rtl/>
+          <w:lang w:val="en-US"/>
+        </w:rPr>
+      </w:pPr>
+    </w:p>
+    <w:p>
+      <w:pPr>
+        <w:pStyle w:val="ListParagraph"/>
+        <w:bidi/>
+        <w:rPr>
+          <w:rStyle w:val="ui-provider"/>
+          <w:lang w:val="en-US"/>
+        </w:rPr>
+      </w:pPr>
     </w:p>
     <w:p>
       <w:pPr>
         <w:pStyle w:val="ListParagraph"/>
         <w:numPr>
           <w:ilvl w:val="0"/>
-          <w:numId w:val="8"/>
+          <w:numId w:val="7"/>
         </w:numPr>
         <w:bidi/>
         <w:rPr>
@@ -4789,27 +4746,30 @@
         <w:rPr>
           <w:rStyle w:val="ui-provider"/>
         </w:rPr>
-        <w:t>Naive Bayes</w:t>
-      </w:r>
-      <w:r>
-        <w:rPr>
-          <w:rStyle w:val="ui-provider"/>
-          <w:rtl/>
-        </w:rPr>
-        <w:br/>
-      </w:r>
-      <w:r>
-        <w:rPr>
-          <w:rStyle w:val="ui-provider"/>
+        <w:t>Random Forest</w:t>
+      </w:r>
+    </w:p>
+    <w:p>
+      <w:pPr>
+        <w:pStyle w:val="ListParagraph"/>
+        <w:bidi/>
+        <w:rPr>
+          <w:lang w:val="en-US"/>
+        </w:rPr>
+      </w:pPr>
+      <w:r>
+        <w:rPr>
           <w:rFonts w:cs="Arial"/>
-          <w:rtl/>
-          <w:lang w:val="en-US"/>
-        </w:rPr>
+          <w:noProof/>
+          <w:rtl/>
+          <w:lang w:val="en-US"/>
+        </w:rPr>
+        <w:lastRenderedPageBreak/>
         <w:drawing>
-          <wp:inline distT="0" distB="0" distL="0" distR="0" wp14:anchorId="49CFDE1F" wp14:editId="468933C9">
-            <wp:extent cx="3435527" cy="2762392"/>
+          <wp:inline distT="0" distB="0" distL="0" distR="0" wp14:anchorId="27D32D2A" wp14:editId="6B7865F8">
+            <wp:extent cx="3435527" cy="2749691"/>
             <wp:effectExtent l="0" t="0" r="0" b="0"/>
-            <wp:docPr id="11" name="Picture 11"/>
+            <wp:docPr id="14" name="Picture 14"/>
             <wp:cNvGraphicFramePr>
               <a:graphicFrameLocks xmlns:a="http://schemas.openxmlformats.org/drawingml/2006/main" noChangeAspect="1"/>
             </wp:cNvGraphicFramePr>
@@ -4829,7 +4789,7 @@
                   <pic:spPr>
                     <a:xfrm>
                       <a:off x="0" y="0"/>
-                      <a:ext cx="3435527" cy="2762392"/>
+                      <a:ext cx="3435527" cy="2749691"/>
                     </a:xfrm>
                     <a:prstGeom prst="rect">
                       <a:avLst/>
@@ -4844,13 +4804,32 @@
     </w:p>
     <w:p>
       <w:pPr>
-        <w:pStyle w:val="ListParagraph"/>
-        <w:bidi/>
-        <w:rPr>
-          <w:rStyle w:val="ui-provider"/>
-          <w:lang w:val="en-US"/>
-        </w:rPr>
-      </w:pPr>
+        <w:bidi/>
+        <w:rPr>
+          <w:b/>
+          <w:bCs/>
+          <w:rtl/>
+          <w:lang w:val="en-US"/>
+        </w:rPr>
+      </w:pPr>
+      <w:r>
+        <w:rPr>
+          <w:b/>
+          <w:bCs/>
+          <w:lang w:val="en-US"/>
+        </w:rPr>
+        <w:t>ROC curve</w:t>
+      </w:r>
+      <w:r>
+        <w:rPr>
+          <w:rFonts w:hint="cs"/>
+          <w:b/>
+          <w:bCs/>
+          <w:rtl/>
+          <w:lang w:val="en-US"/>
+        </w:rPr>
+        <w:t>:</w:t>
+      </w:r>
     </w:p>
     <w:p>
       <w:pPr>
@@ -4869,8 +4848,7 @@
         <w:rPr>
           <w:rStyle w:val="ui-provider"/>
         </w:rPr>
-        <w:lastRenderedPageBreak/>
-        <w:t>Neural Network</w:t>
+        <w:t>Naive Bayes</w:t>
       </w:r>
       <w:r>
         <w:rPr>
@@ -4883,14 +4861,15 @@
         <w:rPr>
           <w:rStyle w:val="ui-provider"/>
           <w:rFonts w:cs="Arial"/>
+          <w:noProof/>
           <w:rtl/>
           <w:lang w:val="en-US"/>
         </w:rPr>
         <w:drawing>
-          <wp:inline distT="0" distB="0" distL="0" distR="0" wp14:anchorId="222B1B4F" wp14:editId="6AC36CA7">
-            <wp:extent cx="3454578" cy="2762392"/>
+          <wp:inline distT="0" distB="0" distL="0" distR="0" wp14:anchorId="49CFDE1F" wp14:editId="468933C9">
+            <wp:extent cx="3435527" cy="2762392"/>
             <wp:effectExtent l="0" t="0" r="0" b="0"/>
-            <wp:docPr id="13" name="Picture 13"/>
+            <wp:docPr id="11" name="Picture 11"/>
             <wp:cNvGraphicFramePr>
               <a:graphicFrameLocks xmlns:a="http://schemas.openxmlformats.org/drawingml/2006/main" noChangeAspect="1"/>
             </wp:cNvGraphicFramePr>
@@ -4910,7 +4889,7 @@
                   <pic:spPr>
                     <a:xfrm>
                       <a:off x="0" y="0"/>
-                      <a:ext cx="3454578" cy="2762392"/>
+                      <a:ext cx="3435527" cy="2762392"/>
                     </a:xfrm>
                     <a:prstGeom prst="rect">
                       <a:avLst/>
@@ -4926,17 +4905,6 @@
     <w:p>
       <w:pPr>
         <w:pStyle w:val="ListParagraph"/>
-        <w:rPr>
-          <w:rStyle w:val="ui-provider"/>
-          <w:rFonts w:hint="cs"/>
-          <w:rtl/>
-          <w:lang w:val="en-US"/>
-        </w:rPr>
-      </w:pPr>
-    </w:p>
-    <w:p>
-      <w:pPr>
-        <w:pStyle w:val="ListParagraph"/>
         <w:bidi/>
         <w:rPr>
           <w:rStyle w:val="ui-provider"/>
@@ -4961,28 +4929,29 @@
         <w:rPr>
           <w:rStyle w:val="ui-provider"/>
         </w:rPr>
-        <w:t>Random Forest</w:t>
-      </w:r>
-    </w:p>
-    <w:p>
-      <w:pPr>
-        <w:pStyle w:val="ListParagraph"/>
-        <w:bidi/>
-        <w:rPr>
-          <w:lang w:val="en-US"/>
-        </w:rPr>
-      </w:pPr>
-      <w:r>
-        <w:rPr>
+        <w:lastRenderedPageBreak/>
+        <w:t>Neural Network</w:t>
+      </w:r>
+      <w:r>
+        <w:rPr>
+          <w:rStyle w:val="ui-provider"/>
+          <w:rtl/>
+        </w:rPr>
+        <w:br/>
+      </w:r>
+      <w:r>
+        <w:rPr>
+          <w:rStyle w:val="ui-provider"/>
           <w:rFonts w:cs="Arial"/>
+          <w:noProof/>
           <w:rtl/>
           <w:lang w:val="en-US"/>
         </w:rPr>
         <w:drawing>
-          <wp:inline distT="0" distB="0" distL="0" distR="0" wp14:anchorId="5D21BC89" wp14:editId="724AC699">
-            <wp:extent cx="3435527" cy="2743341"/>
+          <wp:inline distT="0" distB="0" distL="0" distR="0" wp14:anchorId="222B1B4F" wp14:editId="6AC36CA7">
+            <wp:extent cx="3454578" cy="2762392"/>
             <wp:effectExtent l="0" t="0" r="0" b="0"/>
-            <wp:docPr id="15" name="Picture 15"/>
+            <wp:docPr id="13" name="Picture 13"/>
             <wp:cNvGraphicFramePr>
               <a:graphicFrameLocks xmlns:a="http://schemas.openxmlformats.org/drawingml/2006/main" noChangeAspect="1"/>
             </wp:cNvGraphicFramePr>
@@ -5002,6 +4971,98 @@
                   <pic:spPr>
                     <a:xfrm>
                       <a:off x="0" y="0"/>
+                      <a:ext cx="3454578" cy="2762392"/>
+                    </a:xfrm>
+                    <a:prstGeom prst="rect">
+                      <a:avLst/>
+                    </a:prstGeom>
+                  </pic:spPr>
+                </pic:pic>
+              </a:graphicData>
+            </a:graphic>
+          </wp:inline>
+        </w:drawing>
+      </w:r>
+    </w:p>
+    <w:p>
+      <w:pPr>
+        <w:pStyle w:val="ListParagraph"/>
+        <w:rPr>
+          <w:rStyle w:val="ui-provider"/>
+          <w:rtl/>
+          <w:lang w:val="en-US"/>
+        </w:rPr>
+      </w:pPr>
+    </w:p>
+    <w:p>
+      <w:pPr>
+        <w:pStyle w:val="ListParagraph"/>
+        <w:bidi/>
+        <w:rPr>
+          <w:rStyle w:val="ui-provider"/>
+          <w:lang w:val="en-US"/>
+        </w:rPr>
+      </w:pPr>
+    </w:p>
+    <w:p>
+      <w:pPr>
+        <w:pStyle w:val="ListParagraph"/>
+        <w:numPr>
+          <w:ilvl w:val="0"/>
+          <w:numId w:val="8"/>
+        </w:numPr>
+        <w:bidi/>
+        <w:rPr>
+          <w:rStyle w:val="ui-provider"/>
+          <w:lang w:val="en-US"/>
+        </w:rPr>
+      </w:pPr>
+      <w:r>
+        <w:rPr>
+          <w:rStyle w:val="ui-provider"/>
+        </w:rPr>
+        <w:t>Random Forest</w:t>
+      </w:r>
+    </w:p>
+    <w:p>
+      <w:pPr>
+        <w:pStyle w:val="ListParagraph"/>
+        <w:bidi/>
+        <w:rPr>
+          <w:lang w:val="en-US"/>
+        </w:rPr>
+      </w:pPr>
+      <w:r>
+        <w:rPr>
+          <w:rFonts w:cs="Arial"/>
+          <w:noProof/>
+          <w:rtl/>
+          <w:lang w:val="en-US"/>
+        </w:rPr>
+        <w:drawing>
+          <wp:inline distT="0" distB="0" distL="0" distR="0" wp14:anchorId="5D21BC89" wp14:editId="724AC699">
+            <wp:extent cx="3435527" cy="2743341"/>
+            <wp:effectExtent l="0" t="0" r="0" b="0"/>
+            <wp:docPr id="15" name="Picture 15"/>
+            <wp:cNvGraphicFramePr>
+              <a:graphicFrameLocks xmlns:a="http://schemas.openxmlformats.org/drawingml/2006/main" noChangeAspect="1"/>
+            </wp:cNvGraphicFramePr>
+            <a:graphic xmlns:a="http://schemas.openxmlformats.org/drawingml/2006/main">
+              <a:graphicData uri="http://schemas.openxmlformats.org/drawingml/2006/picture">
+                <pic:pic xmlns:pic="http://schemas.openxmlformats.org/drawingml/2006/picture">
+                  <pic:nvPicPr>
+                    <pic:cNvPr id="1" name=""/>
+                    <pic:cNvPicPr/>
+                  </pic:nvPicPr>
+                  <pic:blipFill>
+                    <a:blip r:embed="rId17"/>
+                    <a:stretch>
+                      <a:fillRect/>
+                    </a:stretch>
+                  </pic:blipFill>
+                  <pic:spPr>
+                    <a:xfrm>
+                      <a:off x="0" y="0"/>
                       <a:ext cx="3435527" cy="2743341"/>
                     </a:xfrm>
                     <a:prstGeom prst="rect">
@@ -5029,40 +5090,152 @@
       <w:pPr>
         <w:bidi/>
         <w:rPr>
-          <w:rFonts w:hint="cs"/>
           <w:b/>
           <w:bCs/>
           <w:color w:val="2F5496" w:themeColor="accent1" w:themeShade="BF"/>
           <w:sz w:val="24"/>
           <w:szCs w:val="24"/>
           <w:u w:val="single"/>
-          <w:rtl/>
-          <w:lang w:val="en-US"/>
-        </w:rPr>
-      </w:pPr>
-      <w:r>
-        <w:rPr>
-          <w:rFonts w:hint="cs"/>
+          <w:lang w:val="en-US"/>
+        </w:rPr>
+      </w:pPr>
+    </w:p>
+    <w:p>
+      <w:pPr>
+        <w:bidi/>
+        <w:rPr>
           <w:b/>
           <w:bCs/>
           <w:color w:val="2F5496" w:themeColor="accent1" w:themeShade="BF"/>
           <w:sz w:val="24"/>
           <w:szCs w:val="24"/>
           <w:u w:val="single"/>
-          <w:rtl/>
-          <w:lang w:val="en-US"/>
-        </w:rPr>
-        <w:t>אימון המודלים הנבחרים</w:t>
-      </w:r>
-      <w:r>
-        <w:rPr>
-          <w:rFonts w:hint="cs"/>
+          <w:lang w:val="en-US"/>
+        </w:rPr>
+      </w:pPr>
+    </w:p>
+    <w:p>
+      <w:pPr>
+        <w:bidi/>
+        <w:rPr>
           <w:b/>
           <w:bCs/>
           <w:color w:val="2F5496" w:themeColor="accent1" w:themeShade="BF"/>
           <w:sz w:val="24"/>
           <w:szCs w:val="24"/>
           <w:u w:val="single"/>
+          <w:lang w:val="en-US"/>
+        </w:rPr>
+      </w:pPr>
+    </w:p>
+    <w:p>
+      <w:pPr>
+        <w:bidi/>
+        <w:rPr>
+          <w:b/>
+          <w:bCs/>
+          <w:color w:val="2F5496" w:themeColor="accent1" w:themeShade="BF"/>
+          <w:sz w:val="24"/>
+          <w:szCs w:val="24"/>
+          <w:u w:val="single"/>
+          <w:lang w:val="en-US"/>
+        </w:rPr>
+      </w:pPr>
+    </w:p>
+    <w:p>
+      <w:pPr>
+        <w:bidi/>
+        <w:rPr>
+          <w:b/>
+          <w:bCs/>
+          <w:color w:val="2F5496" w:themeColor="accent1" w:themeShade="BF"/>
+          <w:sz w:val="24"/>
+          <w:szCs w:val="24"/>
+          <w:u w:val="single"/>
+          <w:lang w:val="en-US"/>
+        </w:rPr>
+      </w:pPr>
+    </w:p>
+    <w:p>
+      <w:pPr>
+        <w:bidi/>
+        <w:rPr>
+          <w:b/>
+          <w:bCs/>
+          <w:color w:val="2F5496" w:themeColor="accent1" w:themeShade="BF"/>
+          <w:sz w:val="24"/>
+          <w:szCs w:val="24"/>
+          <w:u w:val="single"/>
+          <w:lang w:val="en-US"/>
+        </w:rPr>
+      </w:pPr>
+    </w:p>
+    <w:p>
+      <w:pPr>
+        <w:bidi/>
+        <w:rPr>
+          <w:b/>
+          <w:bCs/>
+          <w:color w:val="2F5496" w:themeColor="accent1" w:themeShade="BF"/>
+          <w:sz w:val="24"/>
+          <w:szCs w:val="24"/>
+          <w:u w:val="single"/>
+          <w:lang w:val="en-US"/>
+        </w:rPr>
+      </w:pPr>
+    </w:p>
+    <w:p>
+      <w:pPr>
+        <w:bidi/>
+        <w:rPr>
+          <w:b/>
+          <w:bCs/>
+          <w:color w:val="2F5496" w:themeColor="accent1" w:themeShade="BF"/>
+          <w:sz w:val="24"/>
+          <w:szCs w:val="24"/>
+          <w:u w:val="single"/>
+          <w:lang w:val="en-US"/>
+        </w:rPr>
+      </w:pPr>
+    </w:p>
+    <w:p>
+      <w:pPr>
+        <w:bidi/>
+        <w:rPr>
+          <w:b/>
+          <w:bCs/>
+          <w:color w:val="2F5496" w:themeColor="accent1" w:themeShade="BF"/>
+          <w:sz w:val="24"/>
+          <w:szCs w:val="24"/>
+          <w:u w:val="single"/>
+          <w:rtl/>
+          <w:lang w:val="en-US"/>
+        </w:rPr>
+      </w:pPr>
+      <w:r>
+        <w:rPr>
+          <w:rFonts w:hint="cs"/>
+          <w:b/>
+          <w:bCs/>
+          <w:color w:val="2F5496" w:themeColor="accent1" w:themeShade="BF"/>
+          <w:sz w:val="24"/>
+          <w:szCs w:val="24"/>
+          <w:u w:val="single"/>
+          <w:rtl/>
+          <w:lang w:val="en-US"/>
+        </w:rPr>
+        <w:lastRenderedPageBreak/>
+        <w:t>אימון המודלים הנבחרים</w:t>
+      </w:r>
+      <w:r>
+        <w:rPr>
+          <w:rFonts w:hint="cs"/>
+          <w:b/>
+          <w:bCs/>
+          <w:color w:val="2F5496" w:themeColor="accent1" w:themeShade="BF"/>
+          <w:sz w:val="24"/>
+          <w:szCs w:val="24"/>
+          <w:u w:val="single"/>
           <w:rtl/>
           <w:lang w:val="en-US"/>
         </w:rPr>
@@ -5129,12 +5302,14 @@
         </w:rPr>
         <w:t>בה הפעלנו את אותה חוקיות שעשינו על ה</w:t>
       </w:r>
+      <w:proofErr w:type="spellStart"/>
       <w:r>
         <w:rPr>
           <w:lang w:val="en-US"/>
         </w:rPr>
         <w:t>dataframe</w:t>
       </w:r>
+      <w:proofErr w:type="spellEnd"/>
       <w:r>
         <w:rPr>
           <w:rFonts w:hint="cs"/>
@@ -5235,12 +5410,14 @@
         </w:rPr>
         <w:t>את התוצאות העלנו ל-</w:t>
       </w:r>
+      <w:proofErr w:type="spellStart"/>
       <w:r>
         <w:rPr>
           <w:lang w:val="en-US"/>
         </w:rPr>
         <w:t>kaggle</w:t>
       </w:r>
+      <w:proofErr w:type="spellEnd"/>
       <w:r>
         <w:rPr>
           <w:rFonts w:hint="cs"/>
@@ -5249,12 +5426,14 @@
         </w:rPr>
         <w:t xml:space="preserve"> ולהלן ציוני ה-</w:t>
       </w:r>
+      <w:proofErr w:type="spellStart"/>
       <w:r>
         <w:rPr>
           <w:lang w:val="en-US"/>
         </w:rPr>
         <w:t>auc</w:t>
       </w:r>
+      <w:proofErr w:type="spellEnd"/>
       <w:r>
         <w:rPr>
           <w:rFonts w:hint="cs"/>
@@ -5268,7 +5447,6 @@
       <w:pPr>
         <w:bidi/>
         <w:rPr>
-          <w:rFonts w:hint="cs"/>
           <w:rtl/>
           <w:lang w:val="en-US"/>
         </w:rPr>
@@ -5276,10 +5454,10 @@
       <w:r>
         <w:rPr>
           <w:rFonts w:cs="Arial"/>
-          <w:rtl/>
-          <w:lang w:val="en-US"/>
-        </w:rPr>
-        <w:lastRenderedPageBreak/>
+          <w:noProof/>
+          <w:rtl/>
+          <w:lang w:val="en-US"/>
+        </w:rPr>
         <w:drawing>
           <wp:inline distT="0" distB="0" distL="0" distR="0" wp14:anchorId="589C1013" wp14:editId="6B882F54">
             <wp:extent cx="5731510" cy="1118235"/>
@@ -5296,7 +5474,7 @@
                     <pic:cNvPicPr/>
                   </pic:nvPicPr>
                   <pic:blipFill>
-                    <a:blip r:embed="rId17"/>
+                    <a:blip r:embed="rId18"/>
                     <a:stretch>
                       <a:fillRect/>
                     </a:stretch>
@@ -5611,6 +5789,7 @@
       <w:r>
         <w:rPr>
           <w:rFonts w:cs="Arial"/>
+          <w:noProof/>
           <w:rtl/>
           <w:lang w:val="en-US"/>
         </w:rPr>
@@ -5619,91 +5798,6 @@
             <wp:extent cx="5731510" cy="1160145"/>
             <wp:effectExtent l="0" t="0" r="2540" b="1905"/>
             <wp:docPr id="8" name="Picture 8"/>
-            <wp:cNvGraphicFramePr>
-              <a:graphicFrameLocks xmlns:a="http://schemas.openxmlformats.org/drawingml/2006/main" noChangeAspect="1"/>
-            </wp:cNvGraphicFramePr>
-            <a:graphic xmlns:a="http://schemas.openxmlformats.org/drawingml/2006/main">
-              <a:graphicData uri="http://schemas.openxmlformats.org/drawingml/2006/picture">
-                <pic:pic xmlns:pic="http://schemas.openxmlformats.org/drawingml/2006/picture">
-                  <pic:nvPicPr>
-                    <pic:cNvPr id="1" name=""/>
-                    <pic:cNvPicPr/>
-                  </pic:nvPicPr>
-                  <pic:blipFill>
-                    <a:blip r:embed="rId18"/>
-                    <a:stretch>
-                      <a:fillRect/>
-                    </a:stretch>
-                  </pic:blipFill>
-                  <pic:spPr>
-                    <a:xfrm>
-                      <a:off x="0" y="0"/>
-                      <a:ext cx="5731510" cy="1160145"/>
-                    </a:xfrm>
-                    <a:prstGeom prst="rect">
-                      <a:avLst/>
-                    </a:prstGeom>
-                  </pic:spPr>
-                </pic:pic>
-              </a:graphicData>
-            </a:graphic>
-          </wp:inline>
-        </w:drawing>
-      </w:r>
-    </w:p>
-    <w:p>
-      <w:pPr>
-        <w:bidi/>
-        <w:rPr>
-          <w:rtl/>
-          <w:lang w:val="en-US"/>
-        </w:rPr>
-      </w:pPr>
-    </w:p>
-    <w:p>
-      <w:pPr>
-        <w:bidi/>
-        <w:rPr>
-          <w:rtl/>
-          <w:lang w:val="en-US"/>
-        </w:rPr>
-      </w:pPr>
-      <w:r>
-        <w:rPr>
-          <w:rFonts w:hint="cs"/>
-          <w:rtl/>
-          <w:lang w:val="en-US"/>
-        </w:rPr>
-        <w:t>ראינו כי יש שיפור בכל המודלים ולכן בחרנו להגדיל את קובץ האימון פי 10 ולאמ</w:t>
-      </w:r>
-      <w:r>
-        <w:rPr>
-          <w:rFonts w:hint="cs"/>
-          <w:rtl/>
-          <w:lang w:val="en-US"/>
-        </w:rPr>
-        <w:t>נם מחדש. להלן התוצאות:</w:t>
-      </w:r>
-    </w:p>
-    <w:p>
-      <w:pPr>
-        <w:bidi/>
-        <w:rPr>
-          <w:rtl/>
-          <w:lang w:val="en-US"/>
-        </w:rPr>
-      </w:pPr>
-      <w:r>
-        <w:rPr>
-          <w:rFonts w:cs="Arial"/>
-          <w:rtl/>
-          <w:lang w:val="en-US"/>
-        </w:rPr>
-        <w:drawing>
-          <wp:inline distT="0" distB="0" distL="0" distR="0" wp14:anchorId="6480499F" wp14:editId="48B761D3">
-            <wp:extent cx="5731510" cy="1108710"/>
-            <wp:effectExtent l="0" t="0" r="2540" b="0"/>
-            <wp:docPr id="9" name="Picture 9"/>
             <wp:cNvGraphicFramePr>
               <a:graphicFrameLocks xmlns:a="http://schemas.openxmlformats.org/drawingml/2006/main" noChangeAspect="1"/>
             </wp:cNvGraphicFramePr>
@@ -5723,6 +5817,92 @@
                   <pic:spPr>
                     <a:xfrm>
                       <a:off x="0" y="0"/>
+                      <a:ext cx="5731510" cy="1160145"/>
+                    </a:xfrm>
+                    <a:prstGeom prst="rect">
+                      <a:avLst/>
+                    </a:prstGeom>
+                  </pic:spPr>
+                </pic:pic>
+              </a:graphicData>
+            </a:graphic>
+          </wp:inline>
+        </w:drawing>
+      </w:r>
+    </w:p>
+    <w:p>
+      <w:pPr>
+        <w:bidi/>
+        <w:rPr>
+          <w:rtl/>
+          <w:lang w:val="en-US"/>
+        </w:rPr>
+      </w:pPr>
+    </w:p>
+    <w:p>
+      <w:pPr>
+        <w:bidi/>
+        <w:rPr>
+          <w:rtl/>
+          <w:lang w:val="en-US"/>
+        </w:rPr>
+      </w:pPr>
+      <w:r>
+        <w:rPr>
+          <w:rFonts w:hint="cs"/>
+          <w:rtl/>
+          <w:lang w:val="en-US"/>
+        </w:rPr>
+        <w:t>ראינו כי יש שיפור בכל המודלים ולכן בחרנו להגדיל את קובץ האימון פי 10 ולאמ</w:t>
+      </w:r>
+      <w:r>
+        <w:rPr>
+          <w:rFonts w:hint="cs"/>
+          <w:rtl/>
+          <w:lang w:val="en-US"/>
+        </w:rPr>
+        <w:t>נם מחדש. להלן התוצאות:</w:t>
+      </w:r>
+    </w:p>
+    <w:p>
+      <w:pPr>
+        <w:bidi/>
+        <w:rPr>
+          <w:rtl/>
+          <w:lang w:val="en-US"/>
+        </w:rPr>
+      </w:pPr>
+      <w:r>
+        <w:rPr>
+          <w:rFonts w:cs="Arial"/>
+          <w:noProof/>
+          <w:rtl/>
+          <w:lang w:val="en-US"/>
+        </w:rPr>
+        <w:drawing>
+          <wp:inline distT="0" distB="0" distL="0" distR="0" wp14:anchorId="6480499F" wp14:editId="48B761D3">
+            <wp:extent cx="5731510" cy="1108710"/>
+            <wp:effectExtent l="0" t="0" r="2540" b="0"/>
+            <wp:docPr id="9" name="Picture 9"/>
+            <wp:cNvGraphicFramePr>
+              <a:graphicFrameLocks xmlns:a="http://schemas.openxmlformats.org/drawingml/2006/main" noChangeAspect="1"/>
+            </wp:cNvGraphicFramePr>
+            <a:graphic xmlns:a="http://schemas.openxmlformats.org/drawingml/2006/main">
+              <a:graphicData uri="http://schemas.openxmlformats.org/drawingml/2006/picture">
+                <pic:pic xmlns:pic="http://schemas.openxmlformats.org/drawingml/2006/picture">
+                  <pic:nvPicPr>
+                    <pic:cNvPr id="1" name=""/>
+                    <pic:cNvPicPr/>
+                  </pic:nvPicPr>
+                  <pic:blipFill>
+                    <a:blip r:embed="rId20"/>
+                    <a:stretch>
+                      <a:fillRect/>
+                    </a:stretch>
+                  </pic:blipFill>
+                  <pic:spPr>
+                    <a:xfrm>
+                      <a:off x="0" y="0"/>
                       <a:ext cx="5731510" cy="1108710"/>
                     </a:xfrm>
                     <a:prstGeom prst="rect">
@@ -5740,7 +5920,6 @@
       <w:pPr>
         <w:bidi/>
         <w:rPr>
-          <w:rFonts w:hint="cs"/>
           <w:rtl/>
           <w:lang w:val="en-US"/>
         </w:rPr>
@@ -5979,6 +6158,7 @@
           <w:rtl/>
           <w:lang w:val="en-US"/>
         </w:rPr>
+        <w:lastRenderedPageBreak/>
         <w:t>ניתן לראות כי עבור מודל ה</w:t>
       </w:r>
       <w:r>
@@ -6081,7 +6261,6 @@
       <w:pPr>
         <w:bidi/>
         <w:rPr>
-          <w:rFonts w:hint="cs"/>
           <w:lang w:val="en-US"/>
         </w:rPr>
       </w:pPr>
@@ -6142,7 +6321,6 @@
           <w:rtl/>
           <w:lang w:val="en-US"/>
         </w:rPr>
-        <w:lastRenderedPageBreak/>
         <w:t xml:space="preserve">נעשה ניסיון לבצע אנסמבל </w:t>
       </w:r>
       <w:r>
@@ -6219,6 +6397,7 @@
       <w:r>
         <w:rPr>
           <w:rFonts w:cs="Arial"/>
+          <w:noProof/>
           <w:rtl/>
           <w:lang w:val="en-US"/>
         </w:rPr>
@@ -6227,98 +6406,6 @@
             <wp:extent cx="5731510" cy="434340"/>
             <wp:effectExtent l="0" t="0" r="2540" b="3810"/>
             <wp:docPr id="17" name="Picture 17"/>
-            <wp:cNvGraphicFramePr>
-              <a:graphicFrameLocks xmlns:a="http://schemas.openxmlformats.org/drawingml/2006/main" noChangeAspect="1"/>
-            </wp:cNvGraphicFramePr>
-            <a:graphic xmlns:a="http://schemas.openxmlformats.org/drawingml/2006/main">
-              <a:graphicData uri="http://schemas.openxmlformats.org/drawingml/2006/picture">
-                <pic:pic xmlns:pic="http://schemas.openxmlformats.org/drawingml/2006/picture">
-                  <pic:nvPicPr>
-                    <pic:cNvPr id="1" name=""/>
-                    <pic:cNvPicPr/>
-                  </pic:nvPicPr>
-                  <pic:blipFill>
-                    <a:blip r:embed="rId20"/>
-                    <a:stretch>
-                      <a:fillRect/>
-                    </a:stretch>
-                  </pic:blipFill>
-                  <pic:spPr>
-                    <a:xfrm>
-                      <a:off x="0" y="0"/>
-                      <a:ext cx="5731510" cy="434340"/>
-                    </a:xfrm>
-                    <a:prstGeom prst="rect">
-                      <a:avLst/>
-                    </a:prstGeom>
-                  </pic:spPr>
-                </pic:pic>
-              </a:graphicData>
-            </a:graphic>
-          </wp:inline>
-        </w:drawing>
-      </w:r>
-      <w:r>
-        <w:rPr>
-          <w:rtl/>
-          <w:lang w:val="en-US"/>
-        </w:rPr>
-        <w:br/>
-      </w:r>
-    </w:p>
-    <w:p>
-      <w:pPr>
-        <w:pStyle w:val="ListParagraph"/>
-        <w:numPr>
-          <w:ilvl w:val="0"/>
-          <w:numId w:val="9"/>
-        </w:numPr>
-        <w:bidi/>
-        <w:rPr>
-          <w:lang w:val="en-US"/>
-        </w:rPr>
-      </w:pPr>
-      <w:r>
-        <w:rPr>
-          <w:rFonts w:hint="cs"/>
-          <w:rtl/>
-          <w:lang w:val="en-US"/>
-        </w:rPr>
-        <w:t>משקול תוך התחשבות בתוצאות הערכה חיצונית- כלומר מודל בעל הערכה חיצונית גבוהה יותר קיבל משקול גובהה יותר ולהפך (לדוג'-</w:t>
-      </w:r>
-      <w:r>
-        <w:rPr>
-          <w:rFonts w:hint="cs"/>
-          <w:lang w:val="en-US"/>
-        </w:rPr>
-        <w:t>RF</w:t>
-      </w:r>
-      <w:r>
-        <w:rPr>
-          <w:rFonts w:hint="cs"/>
-          <w:rtl/>
-          <w:lang w:val="en-US"/>
-        </w:rPr>
-        <w:t xml:space="preserve"> קיבל את הציון הטוב ביותר)</w:t>
-      </w:r>
-      <w:r>
-        <w:rPr>
-          <w:rtl/>
-          <w:lang w:val="en-US"/>
-        </w:rPr>
-        <w:br/>
-      </w:r>
-      <w:r>
-        <w:rPr>
-          <w:rFonts w:cs="Arial"/>
-          <w:rtl/>
-          <w:lang w:val="en-US"/>
-        </w:rPr>
-        <w:drawing>
-          <wp:inline distT="0" distB="0" distL="0" distR="0" wp14:anchorId="173C8833" wp14:editId="13D3CA1C">
-            <wp:extent cx="5731510" cy="470535"/>
-            <wp:effectExtent l="0" t="0" r="2540" b="5715"/>
-            <wp:docPr id="16" name="Picture 16"/>
             <wp:cNvGraphicFramePr>
               <a:graphicFrameLocks xmlns:a="http://schemas.openxmlformats.org/drawingml/2006/main" noChangeAspect="1"/>
             </wp:cNvGraphicFramePr>
@@ -6338,7 +6425,7 @@
                   <pic:spPr>
                     <a:xfrm>
                       <a:off x="0" y="0"/>
-                      <a:ext cx="5731510" cy="470535"/>
+                      <a:ext cx="5731510" cy="434340"/>
                     </a:xfrm>
                     <a:prstGeom prst="rect">
                       <a:avLst/>
@@ -6350,15 +6437,13 @@
           </wp:inline>
         </w:drawing>
       </w:r>
-    </w:p>
-    <w:p>
-      <w:pPr>
-        <w:pStyle w:val="ListParagraph"/>
-        <w:bidi/>
-        <w:rPr>
-          <w:lang w:val="en-US"/>
-        </w:rPr>
-      </w:pPr>
+      <w:r>
+        <w:rPr>
+          <w:rtl/>
+          <w:lang w:val="en-US"/>
+        </w:rPr>
+        <w:br/>
+      </w:r>
     </w:p>
     <w:p>
       <w:pPr>
@@ -6378,311 +6463,42 @@
           <w:rtl/>
           <w:lang w:val="en-US"/>
         </w:rPr>
-        <w:t>האנסמבל השלישי והמורכב יותר- מודל ה</w:t>
-      </w:r>
-      <w:r>
-        <w:rPr>
-          <w:rFonts w:hint="cs"/>
-          <w:lang w:val="en-US"/>
-        </w:rPr>
-        <w:t>NB</w:t>
-      </w:r>
-      <w:r>
-        <w:rPr>
-          <w:rFonts w:hint="cs"/>
-          <w:rtl/>
-          <w:lang w:val="en-US"/>
-        </w:rPr>
-        <w:t xml:space="preserve"> בעל </w:t>
-      </w:r>
-      <w:r>
-        <w:rPr>
-          <w:rFonts w:hint="cs"/>
-          <w:rtl/>
-          <w:lang w:val="en-US"/>
-        </w:rPr>
-        <w:t xml:space="preserve">ציון </w:t>
-      </w:r>
-      <w:r>
-        <w:rPr>
-          <w:rFonts w:hint="cs"/>
-          <w:rtl/>
-          <w:lang w:val="en-US"/>
-        </w:rPr>
-        <w:t>מדד</w:t>
-      </w:r>
-      <w:r>
-        <w:rPr>
-          <w:rFonts w:hint="cs"/>
-          <w:rtl/>
-          <w:lang w:val="en-US"/>
-        </w:rPr>
-        <w:t>י</w:t>
-      </w:r>
-      <w:r>
-        <w:rPr>
-          <w:rFonts w:hint="cs"/>
-          <w:rtl/>
-          <w:lang w:val="en-US"/>
-        </w:rPr>
-        <w:t xml:space="preserve"> </w:t>
-      </w:r>
-      <w:r>
-        <w:rPr>
-          <w:lang w:val="en-US"/>
-        </w:rPr>
-        <w:t>recall</w:t>
-      </w:r>
-      <w:r>
-        <w:rPr>
-          <w:rFonts w:hint="cs"/>
-          <w:rtl/>
-          <w:lang w:val="en-US"/>
-        </w:rPr>
-        <w:t xml:space="preserve"> </w:t>
-      </w:r>
-      <w:r>
-        <w:rPr>
-          <w:rFonts w:hint="cs"/>
-          <w:rtl/>
-          <w:lang w:val="en-US"/>
-        </w:rPr>
-        <w:t>ו</w:t>
-      </w:r>
-      <w:r>
-        <w:rPr>
-          <w:lang w:val="en-US"/>
-        </w:rPr>
-        <w:t>auc</w:t>
-      </w:r>
-      <w:r>
-        <w:rPr>
-          <w:rFonts w:hint="cs"/>
-          <w:rtl/>
-          <w:lang w:val="en-US"/>
-        </w:rPr>
-        <w:t xml:space="preserve"> </w:t>
-      </w:r>
-      <w:r>
-        <w:rPr>
-          <w:rFonts w:hint="cs"/>
-          <w:rtl/>
-          <w:lang w:val="en-US"/>
-        </w:rPr>
-        <w:t>הגבוה</w:t>
-      </w:r>
-      <w:r>
-        <w:rPr>
-          <w:rFonts w:hint="cs"/>
-          <w:rtl/>
-          <w:lang w:val="en-US"/>
-        </w:rPr>
-        <w:t>ים</w:t>
-      </w:r>
-      <w:r>
-        <w:rPr>
-          <w:rFonts w:hint="cs"/>
-          <w:rtl/>
-          <w:lang w:val="en-US"/>
-        </w:rPr>
-        <w:t xml:space="preserve"> ביותר</w:t>
-      </w:r>
-      <w:r>
-        <w:rPr>
-          <w:rFonts w:hint="cs"/>
-          <w:rtl/>
-          <w:lang w:val="en-US"/>
-        </w:rPr>
-        <w:t xml:space="preserve">, ובעל ציון </w:t>
-      </w:r>
-      <w:r>
-        <w:rPr>
-          <w:lang w:val="en-US"/>
-        </w:rPr>
-        <w:t>pre</w:t>
-      </w:r>
-      <w:r>
-        <w:rPr>
-          <w:lang w:val="en-US"/>
-        </w:rPr>
-        <w:t>cision</w:t>
-      </w:r>
-      <w:r>
-        <w:rPr>
-          <w:rFonts w:hint="cs"/>
-          <w:lang w:val="en-US"/>
-        </w:rPr>
-        <w:t xml:space="preserve"> </w:t>
-      </w:r>
-      <w:r>
-        <w:rPr>
-          <w:rFonts w:hint="cs"/>
-          <w:rtl/>
-          <w:lang w:val="en-US"/>
-        </w:rPr>
-        <w:t>הנמוך ביותר</w:t>
-      </w:r>
-      <w:r>
-        <w:rPr>
-          <w:rFonts w:hint="cs"/>
-          <w:rtl/>
-          <w:lang w:val="en-US"/>
-        </w:rPr>
-        <w:t>. משמעות הדבר הזה בעיננו היא ש</w:t>
-      </w:r>
-      <w:r>
-        <w:rPr>
-          <w:rFonts w:hint="cs"/>
-          <w:rtl/>
-          <w:lang w:val="en-US"/>
-        </w:rPr>
-        <w:t xml:space="preserve">מודל זה מרבה לחזות מוות של חולה ולכן </w:t>
-      </w:r>
-      <w:r>
-        <w:rPr>
-          <w:rFonts w:hint="cs"/>
-          <w:rtl/>
-          <w:lang w:val="en-US"/>
-        </w:rPr>
-        <w:t>ה</w:t>
-      </w:r>
-      <w:r>
-        <w:rPr>
-          <w:rFonts w:hint="cs"/>
-          <w:lang w:val="en-US"/>
-        </w:rPr>
-        <w:t>FP</w:t>
-      </w:r>
-      <w:r>
-        <w:rPr>
-          <w:rFonts w:hint="cs"/>
-          <w:rtl/>
-          <w:lang w:val="en-US"/>
-        </w:rPr>
-        <w:t xml:space="preserve"> שלו גבוה</w:t>
-      </w:r>
-      <w:r>
-        <w:rPr>
-          <w:rFonts w:hint="cs"/>
-          <w:rtl/>
-          <w:lang w:val="en-US"/>
-        </w:rPr>
-        <w:t xml:space="preserve">, אך מנגד כאשר המודל חוזה כי החולה לא ימות, חיזוי הזה הוא חזק יותר מאשר </w:t>
-      </w:r>
-      <w:r>
-        <w:rPr>
-          <w:rFonts w:hint="cs"/>
-          <w:rtl/>
-          <w:lang w:val="en-US"/>
-        </w:rPr>
-        <w:t>החיזוי של שאר המודלים, כלומר ה</w:t>
-      </w:r>
-      <w:r>
-        <w:rPr>
-          <w:rFonts w:hint="cs"/>
-          <w:lang w:val="en-US"/>
-        </w:rPr>
-        <w:t>TN</w:t>
-      </w:r>
-      <w:r>
-        <w:rPr>
-          <w:rFonts w:hint="cs"/>
-          <w:rtl/>
-          <w:lang w:val="en-US"/>
-        </w:rPr>
-        <w:t xml:space="preserve"> שלו גבוה.</w:t>
-      </w:r>
-      <w:r>
-        <w:rPr>
-          <w:rFonts w:hint="cs"/>
-          <w:rtl/>
-          <w:lang w:val="en-US"/>
-        </w:rPr>
-        <w:t xml:space="preserve"> לכן ניסינו לבצע משקול לפי התיאור הבא- עבור דגימת חולה, כארש </w:t>
-      </w:r>
-      <w:r>
-        <w:rPr>
-          <w:rFonts w:hint="cs"/>
-          <w:lang w:val="en-US"/>
-        </w:rPr>
-        <w:t>NB</w:t>
-      </w:r>
-      <w:r>
-        <w:rPr>
-          <w:rFonts w:hint="cs"/>
-          <w:rtl/>
-          <w:lang w:val="en-US"/>
-        </w:rPr>
-        <w:t xml:space="preserve"> נתן </w:t>
-      </w:r>
-      <w:r>
-        <w:rPr>
-          <w:rFonts w:hint="cs"/>
-          <w:rtl/>
-          <w:lang w:val="en-US"/>
-        </w:rPr>
-        <w:t>חיזוי שבו החולה לא ימות, נ</w:t>
-      </w:r>
-      <w:r>
-        <w:rPr>
-          <w:rFonts w:hint="cs"/>
-          <w:rtl/>
-          <w:lang w:val="en-US"/>
-        </w:rPr>
-        <w:t xml:space="preserve">תנו משקל גבוה יותר עבור </w:t>
-      </w:r>
-      <w:r>
-        <w:rPr>
-          <w:rFonts w:hint="cs"/>
-          <w:lang w:val="en-US"/>
-        </w:rPr>
-        <w:t>NB</w:t>
-      </w:r>
-      <w:r>
-        <w:rPr>
-          <w:rFonts w:hint="cs"/>
-          <w:rtl/>
-          <w:lang w:val="en-US"/>
-        </w:rPr>
-        <w:t xml:space="preserve"> לעומת שאר המודלים, ולהפך- כאשר </w:t>
-      </w:r>
-      <w:r>
-        <w:rPr>
-          <w:rFonts w:hint="cs"/>
-          <w:lang w:val="en-US"/>
-        </w:rPr>
-        <w:t>NB</w:t>
-      </w:r>
-      <w:r>
-        <w:rPr>
-          <w:rFonts w:hint="cs"/>
-          <w:rtl/>
-          <w:lang w:val="en-US"/>
-        </w:rPr>
-        <w:t xml:space="preserve"> חזה כי החולה ימות נתנו לו את המשקל הנמוך ביותר.</w:t>
-      </w:r>
-    </w:p>
-    <w:p>
-      <w:pPr>
-        <w:pStyle w:val="ListParagraph"/>
-        <w:bidi/>
-        <w:rPr>
-          <w:rFonts w:hint="cs"/>
-          <w:rtl/>
-          <w:lang w:val="en-US"/>
-        </w:rPr>
-      </w:pPr>
+        <w:t>משקול תוך התחשבות בתוצאות הערכה חיצונית- כלומר מודל בעל הערכה חיצונית גבוהה יותר קיבל משקול גובהה יותר ולהפך (לדוג'-</w:t>
+      </w:r>
+      <w:r>
+        <w:rPr>
+          <w:rFonts w:hint="cs"/>
+          <w:lang w:val="en-US"/>
+        </w:rPr>
+        <w:t>RF</w:t>
+      </w:r>
+      <w:r>
+        <w:rPr>
+          <w:rFonts w:hint="cs"/>
+          <w:rtl/>
+          <w:lang w:val="en-US"/>
+        </w:rPr>
+        <w:t xml:space="preserve"> קיבל את הציון הטוב ביותר)</w:t>
+      </w:r>
+      <w:r>
+        <w:rPr>
+          <w:rtl/>
+          <w:lang w:val="en-US"/>
+        </w:rPr>
+        <w:br/>
+      </w:r>
       <w:r>
         <w:rPr>
           <w:rFonts w:cs="Arial"/>
+          <w:noProof/>
           <w:rtl/>
           <w:lang w:val="en-US"/>
         </w:rPr>
         <w:drawing>
-          <wp:inline distT="0" distB="0" distL="0" distR="0" wp14:anchorId="4EB5E22D" wp14:editId="34CF698B">
-            <wp:extent cx="5731510" cy="488950"/>
-            <wp:effectExtent l="0" t="0" r="2540" b="6350"/>
-            <wp:docPr id="18" name="Picture 18"/>
+          <wp:inline distT="0" distB="0" distL="0" distR="0" wp14:anchorId="173C8833" wp14:editId="13D3CA1C">
+            <wp:extent cx="5731510" cy="470535"/>
+            <wp:effectExtent l="0" t="0" r="2540" b="5715"/>
+            <wp:docPr id="16" name="Picture 16"/>
             <wp:cNvGraphicFramePr>
               <a:graphicFrameLocks xmlns:a="http://schemas.openxmlformats.org/drawingml/2006/main" noChangeAspect="1"/>
             </wp:cNvGraphicFramePr>
@@ -6702,6 +6518,372 @@
                   <pic:spPr>
                     <a:xfrm>
                       <a:off x="0" y="0"/>
+                      <a:ext cx="5731510" cy="470535"/>
+                    </a:xfrm>
+                    <a:prstGeom prst="rect">
+                      <a:avLst/>
+                    </a:prstGeom>
+                  </pic:spPr>
+                </pic:pic>
+              </a:graphicData>
+            </a:graphic>
+          </wp:inline>
+        </w:drawing>
+      </w:r>
+    </w:p>
+    <w:p>
+      <w:pPr>
+        <w:pStyle w:val="ListParagraph"/>
+        <w:bidi/>
+        <w:rPr>
+          <w:lang w:val="en-US"/>
+        </w:rPr>
+      </w:pPr>
+    </w:p>
+    <w:p>
+      <w:pPr>
+        <w:pStyle w:val="ListParagraph"/>
+        <w:numPr>
+          <w:ilvl w:val="0"/>
+          <w:numId w:val="9"/>
+        </w:numPr>
+        <w:bidi/>
+        <w:rPr>
+          <w:lang w:val="en-US"/>
+        </w:rPr>
+      </w:pPr>
+      <w:r>
+        <w:rPr>
+          <w:rFonts w:hint="cs"/>
+          <w:rtl/>
+          <w:lang w:val="en-US"/>
+        </w:rPr>
+        <w:t>האנסמבל השלישי והמורכב יותר- מודל ה</w:t>
+      </w:r>
+      <w:r>
+        <w:rPr>
+          <w:rFonts w:hint="cs"/>
+          <w:lang w:val="en-US"/>
+        </w:rPr>
+        <w:t>NB</w:t>
+      </w:r>
+      <w:r>
+        <w:rPr>
+          <w:rFonts w:hint="cs"/>
+          <w:rtl/>
+          <w:lang w:val="en-US"/>
+        </w:rPr>
+        <w:t xml:space="preserve"> בעל </w:t>
+      </w:r>
+      <w:r>
+        <w:rPr>
+          <w:rFonts w:hint="cs"/>
+          <w:rtl/>
+          <w:lang w:val="en-US"/>
+        </w:rPr>
+        <w:t xml:space="preserve">ציון </w:t>
+      </w:r>
+      <w:r>
+        <w:rPr>
+          <w:rFonts w:hint="cs"/>
+          <w:rtl/>
+          <w:lang w:val="en-US"/>
+        </w:rPr>
+        <w:t>מדד</w:t>
+      </w:r>
+      <w:r>
+        <w:rPr>
+          <w:rFonts w:hint="cs"/>
+          <w:rtl/>
+          <w:lang w:val="en-US"/>
+        </w:rPr>
+        <w:t>י</w:t>
+      </w:r>
+      <w:r>
+        <w:rPr>
+          <w:rFonts w:hint="cs"/>
+          <w:rtl/>
+          <w:lang w:val="en-US"/>
+        </w:rPr>
+        <w:t xml:space="preserve"> </w:t>
+      </w:r>
+      <w:r>
+        <w:rPr>
+          <w:lang w:val="en-US"/>
+        </w:rPr>
+        <w:t>recall</w:t>
+      </w:r>
+      <w:r>
+        <w:rPr>
+          <w:rFonts w:hint="cs"/>
+          <w:rtl/>
+          <w:lang w:val="en-US"/>
+        </w:rPr>
+        <w:t xml:space="preserve"> </w:t>
+      </w:r>
+      <w:r>
+        <w:rPr>
+          <w:rFonts w:hint="cs"/>
+          <w:rtl/>
+          <w:lang w:val="en-US"/>
+        </w:rPr>
+        <w:t>ו</w:t>
+      </w:r>
+      <w:proofErr w:type="spellStart"/>
+      <w:r>
+        <w:rPr>
+          <w:lang w:val="en-US"/>
+        </w:rPr>
+        <w:t>auc</w:t>
+      </w:r>
+      <w:proofErr w:type="spellEnd"/>
+      <w:r>
+        <w:rPr>
+          <w:rFonts w:hint="cs"/>
+          <w:rtl/>
+          <w:lang w:val="en-US"/>
+        </w:rPr>
+        <w:t xml:space="preserve"> </w:t>
+      </w:r>
+      <w:r>
+        <w:rPr>
+          <w:rFonts w:hint="cs"/>
+          <w:rtl/>
+          <w:lang w:val="en-US"/>
+        </w:rPr>
+        <w:t>הגבוה</w:t>
+      </w:r>
+      <w:r>
+        <w:rPr>
+          <w:rFonts w:hint="cs"/>
+          <w:rtl/>
+          <w:lang w:val="en-US"/>
+        </w:rPr>
+        <w:t>ים</w:t>
+      </w:r>
+      <w:r>
+        <w:rPr>
+          <w:rFonts w:hint="cs"/>
+          <w:rtl/>
+          <w:lang w:val="en-US"/>
+        </w:rPr>
+        <w:t xml:space="preserve"> ביותר</w:t>
+      </w:r>
+      <w:r>
+        <w:rPr>
+          <w:rFonts w:hint="cs"/>
+          <w:rtl/>
+          <w:lang w:val="en-US"/>
+        </w:rPr>
+        <w:t xml:space="preserve">, ובעל ציון </w:t>
+      </w:r>
+      <w:r>
+        <w:rPr>
+          <w:lang w:val="en-US"/>
+        </w:rPr>
+        <w:t>pre</w:t>
+      </w:r>
+      <w:r>
+        <w:rPr>
+          <w:lang w:val="en-US"/>
+        </w:rPr>
+        <w:t>cision</w:t>
+      </w:r>
+      <w:r>
+        <w:rPr>
+          <w:rFonts w:hint="cs"/>
+          <w:lang w:val="en-US"/>
+        </w:rPr>
+        <w:t xml:space="preserve"> </w:t>
+      </w:r>
+      <w:r>
+        <w:rPr>
+          <w:rFonts w:hint="cs"/>
+          <w:rtl/>
+          <w:lang w:val="en-US"/>
+        </w:rPr>
+        <w:t>הנמוך ביותר</w:t>
+      </w:r>
+      <w:r>
+        <w:rPr>
+          <w:rFonts w:hint="cs"/>
+          <w:rtl/>
+          <w:lang w:val="en-US"/>
+        </w:rPr>
+        <w:t>. משמעות הדבר הזה בעיננו היא ש</w:t>
+      </w:r>
+      <w:r>
+        <w:rPr>
+          <w:rFonts w:hint="cs"/>
+          <w:rtl/>
+          <w:lang w:val="en-US"/>
+        </w:rPr>
+        <w:t xml:space="preserve">מודל זה מרבה לחזות מוות של חולה ולכן </w:t>
+      </w:r>
+      <w:r>
+        <w:rPr>
+          <w:rFonts w:hint="cs"/>
+          <w:rtl/>
+          <w:lang w:val="en-US"/>
+        </w:rPr>
+        <w:t>ה</w:t>
+      </w:r>
+      <w:r>
+        <w:rPr>
+          <w:rFonts w:hint="cs"/>
+          <w:lang w:val="en-US"/>
+        </w:rPr>
+        <w:t>FP</w:t>
+      </w:r>
+      <w:r>
+        <w:rPr>
+          <w:rFonts w:hint="cs"/>
+          <w:rtl/>
+          <w:lang w:val="en-US"/>
+        </w:rPr>
+        <w:t xml:space="preserve"> שלו גבוה</w:t>
+      </w:r>
+      <w:r>
+        <w:rPr>
+          <w:rFonts w:hint="cs"/>
+          <w:rtl/>
+          <w:lang w:val="en-US"/>
+        </w:rPr>
+        <w:t xml:space="preserve">, אך מנגד כאשר המודל חוזה כי החולה לא ימות, חיזוי הזה הוא חזק יותר מאשר </w:t>
+      </w:r>
+      <w:r>
+        <w:rPr>
+          <w:rFonts w:hint="cs"/>
+          <w:rtl/>
+          <w:lang w:val="en-US"/>
+        </w:rPr>
+        <w:t>החיזוי של שאר המודלים, כלומר ה</w:t>
+      </w:r>
+      <w:r>
+        <w:rPr>
+          <w:rFonts w:hint="cs"/>
+          <w:lang w:val="en-US"/>
+        </w:rPr>
+        <w:t>TN</w:t>
+      </w:r>
+      <w:r>
+        <w:rPr>
+          <w:rFonts w:hint="cs"/>
+          <w:rtl/>
+          <w:lang w:val="en-US"/>
+        </w:rPr>
+        <w:t xml:space="preserve"> שלו גבוה.</w:t>
+      </w:r>
+      <w:r>
+        <w:rPr>
+          <w:rFonts w:hint="cs"/>
+          <w:rtl/>
+          <w:lang w:val="en-US"/>
+        </w:rPr>
+        <w:t xml:space="preserve"> לכן ניסינו לבצע משקול לפי התיאור הבא- עבור דגימת חולה, כארש </w:t>
+      </w:r>
+      <w:r>
+        <w:rPr>
+          <w:rFonts w:hint="cs"/>
+          <w:lang w:val="en-US"/>
+        </w:rPr>
+        <w:t>NB</w:t>
+      </w:r>
+      <w:r>
+        <w:rPr>
+          <w:rFonts w:hint="cs"/>
+          <w:rtl/>
+          <w:lang w:val="en-US"/>
+        </w:rPr>
+        <w:t xml:space="preserve"> נתן </w:t>
+      </w:r>
+      <w:r>
+        <w:rPr>
+          <w:rFonts w:hint="cs"/>
+          <w:rtl/>
+          <w:lang w:val="en-US"/>
+        </w:rPr>
+        <w:t>חיזוי שבו החולה לא ימות, נ</w:t>
+      </w:r>
+      <w:r>
+        <w:rPr>
+          <w:rFonts w:hint="cs"/>
+          <w:rtl/>
+          <w:lang w:val="en-US"/>
+        </w:rPr>
+        <w:t xml:space="preserve">תנו משקל גבוה יותר עבור </w:t>
+      </w:r>
+      <w:r>
+        <w:rPr>
+          <w:rFonts w:hint="cs"/>
+          <w:lang w:val="en-US"/>
+        </w:rPr>
+        <w:t>NB</w:t>
+      </w:r>
+      <w:r>
+        <w:rPr>
+          <w:rFonts w:hint="cs"/>
+          <w:rtl/>
+          <w:lang w:val="en-US"/>
+        </w:rPr>
+        <w:t xml:space="preserve"> לעומת שאר המודלים, ולהפך- כאשר </w:t>
+      </w:r>
+      <w:r>
+        <w:rPr>
+          <w:rFonts w:hint="cs"/>
+          <w:lang w:val="en-US"/>
+        </w:rPr>
+        <w:t>NB</w:t>
+      </w:r>
+      <w:r>
+        <w:rPr>
+          <w:rFonts w:hint="cs"/>
+          <w:rtl/>
+          <w:lang w:val="en-US"/>
+        </w:rPr>
+        <w:t xml:space="preserve"> חזה כי החולה ימות נתנו לו את המשקל הנמוך ביותר.</w:t>
+      </w:r>
+    </w:p>
+    <w:p>
+      <w:pPr>
+        <w:pStyle w:val="ListParagraph"/>
+        <w:bidi/>
+        <w:rPr>
+          <w:rtl/>
+          <w:lang w:val="en-US"/>
+        </w:rPr>
+      </w:pPr>
+      <w:r>
+        <w:rPr>
+          <w:rFonts w:cs="Arial"/>
+          <w:noProof/>
+          <w:rtl/>
+          <w:lang w:val="en-US"/>
+        </w:rPr>
+        <w:drawing>
+          <wp:inline distT="0" distB="0" distL="0" distR="0" wp14:anchorId="4EB5E22D" wp14:editId="34CF698B">
+            <wp:extent cx="5731510" cy="488950"/>
+            <wp:effectExtent l="0" t="0" r="2540" b="6350"/>
+            <wp:docPr id="18" name="Picture 18"/>
+            <wp:cNvGraphicFramePr>
+              <a:graphicFrameLocks xmlns:a="http://schemas.openxmlformats.org/drawingml/2006/main" noChangeAspect="1"/>
+            </wp:cNvGraphicFramePr>
+            <a:graphic xmlns:a="http://schemas.openxmlformats.org/drawingml/2006/main">
+              <a:graphicData uri="http://schemas.openxmlformats.org/drawingml/2006/picture">
+                <pic:pic xmlns:pic="http://schemas.openxmlformats.org/drawingml/2006/picture">
+                  <pic:nvPicPr>
+                    <pic:cNvPr id="1" name=""/>
+                    <pic:cNvPicPr/>
+                  </pic:nvPicPr>
+                  <pic:blipFill>
+                    <a:blip r:embed="rId23"/>
+                    <a:stretch>
+                      <a:fillRect/>
+                    </a:stretch>
+                  </pic:blipFill>
+                  <pic:spPr>
+                    <a:xfrm>
+                      <a:off x="0" y="0"/>
                       <a:ext cx="5731510" cy="488950"/>
                     </a:xfrm>
                     <a:prstGeom prst="rect">
@@ -6826,18 +7008,103 @@
           <w:lang w:val="en-US"/>
         </w:rPr>
       </w:pPr>
-      <w:r>
-        <w:rPr>
-          <w:rFonts w:hint="cs"/>
+    </w:p>
+    <w:p>
+      <w:pPr>
+        <w:bidi/>
+        <w:rPr>
           <w:b/>
           <w:bCs/>
           <w:color w:val="2F5496" w:themeColor="accent1" w:themeShade="BF"/>
           <w:sz w:val="24"/>
           <w:szCs w:val="24"/>
           <w:u w:val="single"/>
-          <w:rtl/>
-          <w:lang w:val="en-US"/>
-        </w:rPr>
+          <w:lang w:val="en-US"/>
+        </w:rPr>
+      </w:pPr>
+    </w:p>
+    <w:p>
+      <w:pPr>
+        <w:bidi/>
+        <w:rPr>
+          <w:b/>
+          <w:bCs/>
+          <w:color w:val="2F5496" w:themeColor="accent1" w:themeShade="BF"/>
+          <w:sz w:val="24"/>
+          <w:szCs w:val="24"/>
+          <w:u w:val="single"/>
+          <w:lang w:val="en-US"/>
+        </w:rPr>
+      </w:pPr>
+    </w:p>
+    <w:p>
+      <w:pPr>
+        <w:bidi/>
+        <w:rPr>
+          <w:b/>
+          <w:bCs/>
+          <w:color w:val="2F5496" w:themeColor="accent1" w:themeShade="BF"/>
+          <w:sz w:val="24"/>
+          <w:szCs w:val="24"/>
+          <w:u w:val="single"/>
+          <w:lang w:val="en-US"/>
+        </w:rPr>
+      </w:pPr>
+    </w:p>
+    <w:p>
+      <w:pPr>
+        <w:bidi/>
+        <w:rPr>
+          <w:b/>
+          <w:bCs/>
+          <w:color w:val="2F5496" w:themeColor="accent1" w:themeShade="BF"/>
+          <w:sz w:val="24"/>
+          <w:szCs w:val="24"/>
+          <w:u w:val="single"/>
+          <w:lang w:val="en-US"/>
+        </w:rPr>
+      </w:pPr>
+    </w:p>
+    <w:p>
+      <w:pPr>
+        <w:bidi/>
+        <w:rPr>
+          <w:b/>
+          <w:bCs/>
+          <w:color w:val="2F5496" w:themeColor="accent1" w:themeShade="BF"/>
+          <w:sz w:val="24"/>
+          <w:szCs w:val="24"/>
+          <w:u w:val="single"/>
+          <w:lang w:val="en-US"/>
+        </w:rPr>
+      </w:pPr>
+    </w:p>
+    <w:p>
+      <w:pPr>
+        <w:bidi/>
+        <w:rPr>
+          <w:b/>
+          <w:bCs/>
+          <w:color w:val="2F5496" w:themeColor="accent1" w:themeShade="BF"/>
+          <w:sz w:val="24"/>
+          <w:szCs w:val="24"/>
+          <w:u w:val="single"/>
+          <w:lang w:val="en-US"/>
+        </w:rPr>
+      </w:pPr>
+      <w:r>
+        <w:rPr>
+          <w:rFonts w:hint="cs"/>
+          <w:b/>
+          <w:bCs/>
+          <w:color w:val="2F5496" w:themeColor="accent1" w:themeShade="BF"/>
+          <w:sz w:val="24"/>
+          <w:szCs w:val="24"/>
+          <w:u w:val="single"/>
+          <w:rtl/>
+          <w:lang w:val="en-US"/>
+        </w:rPr>
+        <w:lastRenderedPageBreak/>
         <w:t>סיכום ותובנות</w:t>
       </w:r>
     </w:p>
@@ -6899,8 +7166,16 @@
         <w:rPr>
           <w:lang w:val="en-US"/>
         </w:rPr>
-        <w:t>naïve bayse</w:t>
-      </w:r>
+        <w:t xml:space="preserve">naïve </w:t>
+      </w:r>
+      <w:proofErr w:type="spellStart"/>
+      <w:r>
+        <w:rPr>
+          <w:lang w:val="en-US"/>
+        </w:rPr>
+        <w:t>bayse</w:t>
+      </w:r>
+      <w:proofErr w:type="spellEnd"/>
       <w:r>
         <w:rPr>
           <w:rFonts w:hint="cs"/>
@@ -7111,12 +7386,14 @@
         </w:rPr>
         <w:t>הן כמות ה-</w:t>
       </w:r>
+      <w:proofErr w:type="spellStart"/>
       <w:r>
         <w:rPr>
           <w:lang w:val="en-US"/>
         </w:rPr>
         <w:t>binnings</w:t>
       </w:r>
+      <w:proofErr w:type="spellEnd"/>
       <w:r>
         <w:rPr>
           <w:rFonts w:hint="cs"/>
@@ -7146,18 +7423,16 @@
       <w:pPr>
         <w:bidi/>
         <w:rPr>
-          <w:rFonts w:hint="cs"/>
-          <w:rtl/>
-          <w:lang w:val="en-US"/>
-        </w:rPr>
-      </w:pPr>
-      <w:r>
-        <w:rPr>
-          <w:rFonts w:hint="cs"/>
-          <w:rtl/>
-          <w:lang w:val="en-US"/>
-        </w:rPr>
-        <w:lastRenderedPageBreak/>
+          <w:rtl/>
+          <w:lang w:val="en-US"/>
+        </w:rPr>
+      </w:pPr>
+      <w:r>
+        <w:rPr>
+          <w:rFonts w:hint="cs"/>
+          <w:rtl/>
+          <w:lang w:val="en-US"/>
+        </w:rPr>
         <w:t>הגדלת כמות ה</w:t>
       </w:r>
       <w:r>
@@ -7201,7 +7476,6 @@
       <w:pPr>
         <w:bidi/>
         <w:rPr>
-          <w:rFonts w:hint="cs"/>
           <w:rtl/>
           <w:lang w:val="en-US"/>
         </w:rPr>
@@ -8948,4 +9222,16 @@
     </a:ext>
   </a:extLst>
 </a:theme>
+</file>
+
+<file path=customXml/item1.xml><?xml version="1.0" encoding="utf-8"?>
+<b:Sources xmlns:b="http://schemas.openxmlformats.org/officeDocument/2006/bibliography" xmlns="http://schemas.openxmlformats.org/officeDocument/2006/bibliography" SelectedStyle="\APASixthEditionOfficeOnline.xsl" StyleName="APA" Version="6"/>
+</file>
+
+<file path=customXml/itemProps1.xml><?xml version="1.0" encoding="utf-8"?>
+<ds:datastoreItem xmlns:ds="http://schemas.openxmlformats.org/officeDocument/2006/customXml" ds:itemID="{B1E74A3B-DCDD-4B5F-A1DA-365687D8DF95}">
+  <ds:schemaRefs>
+    <ds:schemaRef ds:uri="http://schemas.openxmlformats.org/officeDocument/2006/bibliography"/>
+  </ds:schemaRefs>
+</ds:datastoreItem>
 </file>
</xml_diff>